<commit_message>
new guidelines after meeting
</commit_message>
<xml_diff>
--- a/Research Phase/guideline.docx
+++ b/Research Phase/guideline.docx
@@ -116,6 +116,32 @@
         </w:rPr>
         <w:t>TODO – 2 Background</w:t>
       </w:r>
+      <w:r>
+        <w:rPr>
+          <w:highlight w:val="yellow"/>
+        </w:rPr>
+        <w:t xml:space="preserve"> DRAFT 4</w:t>
+      </w:r>
+      <w:r>
+        <w:rPr>
+          <w:highlight w:val="yellow"/>
+          <w:vertAlign w:val="superscript"/>
+        </w:rPr>
+        <w:t>th</w:t>
+      </w:r>
+      <w:r>
+        <w:rPr>
+          <w:highlight w:val="yellow"/>
+        </w:rPr>
+        <w:t>/5</w:t>
+      </w:r>
+      <w:r>
+        <w:rPr>
+          <w:highlight w:val="yellow"/>
+          <w:vertAlign w:val="superscript"/>
+        </w:rPr>
+        <w:t>th</w:t>
+      </w:r>
     </w:p>
     <w:p>
       <w:pPr>
@@ -142,6 +168,118 @@
           <w:highlight w:val="yellow"/>
         </w:rPr>
         <w:tab/>
+      </w:r>
+      <w:r>
+        <w:rPr>
+          <w:highlight w:val="yellow"/>
+        </w:rPr>
+        <w:tab/>
+        <w:t>Serious Games</w:t>
+      </w:r>
+    </w:p>
+    <w:p>
+      <w:pPr>
+        <w:rPr>
+          <w:highlight w:val="yellow"/>
+        </w:rPr>
+      </w:pPr>
+      <w:r>
+        <w:rPr>
+          <w:highlight w:val="yellow"/>
+        </w:rPr>
+        <w:tab/>
+      </w:r>
+      <w:r>
+        <w:rPr>
+          <w:highlight w:val="yellow"/>
+        </w:rPr>
+        <w:tab/>
+      </w:r>
+      <w:r>
+        <w:rPr>
+          <w:highlight w:val="yellow"/>
+        </w:rPr>
+        <w:tab/>
+        <w:t>Examples</w:t>
+      </w:r>
+    </w:p>
+    <w:p>
+      <w:pPr>
+        <w:rPr>
+          <w:highlight w:val="yellow"/>
+        </w:rPr>
+      </w:pPr>
+      <w:r>
+        <w:rPr>
+          <w:highlight w:val="yellow"/>
+        </w:rPr>
+        <w:tab/>
+      </w:r>
+      <w:r>
+        <w:rPr>
+          <w:highlight w:val="yellow"/>
+        </w:rPr>
+        <w:tab/>
+      </w:r>
+      <w:r>
+        <w:rPr>
+          <w:highlight w:val="yellow"/>
+        </w:rPr>
+        <w:tab/>
+        <w:t>Gamesforchange.org</w:t>
+      </w:r>
+    </w:p>
+    <w:p>
+      <w:pPr>
+        <w:rPr>
+          <w:highlight w:val="yellow"/>
+        </w:rPr>
+      </w:pPr>
+      <w:r>
+        <w:rPr>
+          <w:highlight w:val="yellow"/>
+        </w:rPr>
+        <w:tab/>
+      </w:r>
+      <w:r>
+        <w:rPr>
+          <w:highlight w:val="yellow"/>
+        </w:rPr>
+        <w:tab/>
+        <w:t>Persuasive Games</w:t>
+      </w:r>
+    </w:p>
+    <w:p>
+      <w:pPr>
+        <w:rPr>
+          <w:highlight w:val="yellow"/>
+        </w:rPr>
+      </w:pPr>
+      <w:r>
+        <w:rPr>
+          <w:highlight w:val="yellow"/>
+        </w:rPr>
+        <w:tab/>
+      </w:r>
+      <w:r>
+        <w:rPr>
+          <w:highlight w:val="yellow"/>
+        </w:rPr>
+        <w:tab/>
+        <w:t>Games for social change</w:t>
+      </w:r>
+    </w:p>
+    <w:p>
+      <w:pPr>
+        <w:rPr>
+          <w:highlight w:val="yellow"/>
+        </w:rPr>
+      </w:pPr>
+      <w:r>
+        <w:rPr>
+          <w:highlight w:val="yellow"/>
+        </w:rPr>
+        <w:tab/>
         <w:t>A review of {INSERT THEMATIC AREA}</w:t>
       </w:r>
     </w:p>
@@ -155,6 +293,26 @@
         <w:rPr>
           <w:highlight w:val="yellow"/>
         </w:rPr>
+        <w:tab/>
+      </w:r>
+      <w:r>
+        <w:rPr>
+          <w:highlight w:val="yellow"/>
+        </w:rPr>
+        <w:tab/>
+        <w:t>Literature on these areas</w:t>
+      </w:r>
+    </w:p>
+    <w:p>
+      <w:pPr>
+        <w:rPr>
+          <w:highlight w:val="yellow"/>
+        </w:rPr>
+      </w:pPr>
+      <w:r>
+        <w:rPr>
+          <w:highlight w:val="yellow"/>
+        </w:rPr>
         <w:t>TODO – 3 Problem – rename to project title</w:t>
       </w:r>
     </w:p>
@@ -238,6 +396,12 @@
         </w:rPr>
         <w:tab/>
       </w:r>
+      <w:r>
+        <w:rPr>
+          <w:highlight w:val="yellow"/>
+        </w:rPr>
+        <w:t>What the player experiences/does</w:t>
+      </w:r>
     </w:p>
     <w:p>
       <w:pPr>
@@ -323,6 +487,7 @@
         <w:rPr>
           <w:highlight w:val="yellow"/>
         </w:rPr>
+        <w:lastRenderedPageBreak/>
         <w:tab/>
       </w:r>
       <w:r>
@@ -462,6 +627,395 @@
         <w:rPr>
           <w:highlight w:val="yellow"/>
         </w:rPr>
+        <w:tab/>
+      </w:r>
+      <w:r>
+        <w:rPr>
+          <w:highlight w:val="yellow"/>
+        </w:rPr>
+        <w:tab/>
+        <w:t>Completable quest using flags</w:t>
+      </w:r>
+    </w:p>
+    <w:p>
+      <w:pPr>
+        <w:rPr>
+          <w:highlight w:val="yellow"/>
+        </w:rPr>
+      </w:pPr>
+      <w:r>
+        <w:rPr>
+          <w:highlight w:val="yellow"/>
+        </w:rPr>
+        <w:tab/>
+      </w:r>
+      <w:r>
+        <w:rPr>
+          <w:highlight w:val="yellow"/>
+        </w:rPr>
+        <w:tab/>
+        <w:t>GAME STATE PERSISTANCE</w:t>
+      </w:r>
+    </w:p>
+    <w:p>
+      <w:pPr>
+        <w:rPr>
+          <w:highlight w:val="yellow"/>
+        </w:rPr>
+      </w:pPr>
+      <w:r>
+        <w:rPr>
+          <w:highlight w:val="yellow"/>
+        </w:rPr>
+        <w:tab/>
+        <w:t>Non-functional Requirements</w:t>
+      </w:r>
+    </w:p>
+    <w:p>
+      <w:pPr>
+        <w:ind w:left="1440"/>
+        <w:rPr>
+          <w:highlight w:val="yellow"/>
+        </w:rPr>
+      </w:pPr>
+      <w:r>
+        <w:rPr>
+          <w:highlight w:val="yellow"/>
+        </w:rPr>
+        <w:t>Nonfunctional Requirements (NFRs) define system attributes such as security, reliability, performance, maintainability, scalability, and usability. They serve as constraints or restrictions on the design of the system across the different backlogs.</w:t>
+      </w:r>
+    </w:p>
+    <w:p>
+      <w:pPr>
+        <w:ind w:left="1440" w:firstLine="720"/>
+        <w:rPr>
+          <w:highlight w:val="yellow"/>
+        </w:rPr>
+      </w:pPr>
+      <w:r>
+        <w:rPr>
+          <w:highlight w:val="yellow"/>
+        </w:rPr>
+        <w:t>User friendly</w:t>
+      </w:r>
+      <w:r>
+        <w:rPr>
+          <w:highlight w:val="yellow"/>
+        </w:rPr>
+        <w:t xml:space="preserve"> UI</w:t>
+      </w:r>
+    </w:p>
+    <w:p>
+      <w:pPr>
+        <w:ind w:left="1440" w:firstLine="720"/>
+        <w:rPr>
+          <w:highlight w:val="yellow"/>
+        </w:rPr>
+      </w:pPr>
+      <w:r>
+        <w:rPr>
+          <w:highlight w:val="yellow"/>
+        </w:rPr>
+        <w:t>Story via quest tutorial</w:t>
+      </w:r>
+    </w:p>
+    <w:p>
+      <w:pPr>
+        <w:ind w:left="1440" w:firstLine="720"/>
+        <w:rPr>
+          <w:highlight w:val="yellow"/>
+        </w:rPr>
+      </w:pPr>
+      <w:r>
+        <w:rPr>
+          <w:highlight w:val="yellow"/>
+        </w:rPr>
+        <w:t>Fun and interactive combat</w:t>
+      </w:r>
+    </w:p>
+    <w:p>
+      <w:pPr>
+        <w:rPr>
+          <w:highlight w:val="yellow"/>
+        </w:rPr>
+      </w:pPr>
+      <w:r>
+        <w:rPr>
+          <w:highlight w:val="yellow"/>
+        </w:rPr>
+        <w:t>TODO – 4 Implementation Approach</w:t>
+      </w:r>
+    </w:p>
+    <w:p>
+      <w:pPr>
+        <w:rPr>
+          <w:highlight w:val="yellow"/>
+        </w:rPr>
+      </w:pPr>
+      <w:r>
+        <w:rPr>
+          <w:highlight w:val="yellow"/>
+        </w:rPr>
+        <w:tab/>
+        <w:t>Architecture</w:t>
+      </w:r>
+    </w:p>
+    <w:p>
+      <w:pPr>
+        <w:rPr>
+          <w:highlight w:val="yellow"/>
+        </w:rPr>
+      </w:pPr>
+      <w:r>
+        <w:rPr>
+          <w:highlight w:val="yellow"/>
+        </w:rPr>
+        <w:tab/>
+      </w:r>
+      <w:r>
+        <w:rPr>
+          <w:highlight w:val="yellow"/>
+        </w:rPr>
+        <w:tab/>
+        <w:t>Games Engine</w:t>
+      </w:r>
+    </w:p>
+    <w:p>
+      <w:pPr>
+        <w:rPr>
+          <w:highlight w:val="yellow"/>
+        </w:rPr>
+      </w:pPr>
+      <w:r>
+        <w:rPr>
+          <w:highlight w:val="yellow"/>
+        </w:rPr>
+        <w:tab/>
+      </w:r>
+      <w:r>
+        <w:rPr>
+          <w:highlight w:val="yellow"/>
+        </w:rPr>
+        <w:tab/>
+      </w:r>
+      <w:r>
+        <w:rPr>
+          <w:highlight w:val="yellow"/>
+        </w:rPr>
+        <w:tab/>
+        <w:t>Pre/post processing</w:t>
+      </w:r>
+    </w:p>
+    <w:p>
+      <w:pPr>
+        <w:rPr>
+          <w:highlight w:val="yellow"/>
+        </w:rPr>
+      </w:pPr>
+      <w:r>
+        <w:rPr>
+          <w:highlight w:val="yellow"/>
+        </w:rPr>
+        <w:tab/>
+        <w:t>Risk Assessment</w:t>
+      </w:r>
+    </w:p>
+    <w:p>
+      <w:pPr>
+        <w:rPr>
+          <w:highlight w:val="yellow"/>
+        </w:rPr>
+      </w:pPr>
+      <w:r>
+        <w:rPr>
+          <w:highlight w:val="yellow"/>
+        </w:rPr>
+        <w:tab/>
+        <w:t>Methodology</w:t>
+      </w:r>
+    </w:p>
+    <w:p>
+      <w:pPr>
+        <w:rPr>
+          <w:highlight w:val="yellow"/>
+        </w:rPr>
+      </w:pPr>
+      <w:r>
+        <w:rPr>
+          <w:highlight w:val="yellow"/>
+        </w:rPr>
+        <w:tab/>
+      </w:r>
+      <w:r>
+        <w:rPr>
+          <w:highlight w:val="yellow"/>
+        </w:rPr>
+        <w:tab/>
+        <w:t>Agile</w:t>
+      </w:r>
+    </w:p>
+    <w:p>
+      <w:pPr>
+        <w:rPr>
+          <w:highlight w:val="yellow"/>
+        </w:rPr>
+      </w:pPr>
+      <w:r>
+        <w:rPr>
+          <w:highlight w:val="yellow"/>
+        </w:rPr>
+        <w:tab/>
+      </w:r>
+      <w:r>
+        <w:rPr>
+          <w:highlight w:val="yellow"/>
+        </w:rPr>
+        <w:tab/>
+      </w:r>
+      <w:r>
+        <w:rPr>
+          <w:highlight w:val="yellow"/>
+        </w:rPr>
+        <w:tab/>
+      </w:r>
+      <w:r>
+        <w:rPr>
+          <w:highlight w:val="yellow"/>
+        </w:rPr>
+        <w:t>Monday.com board</w:t>
+      </w:r>
+    </w:p>
+    <w:p>
+      <w:pPr>
+        <w:rPr>
+          <w:highlight w:val="yellow"/>
+        </w:rPr>
+      </w:pPr>
+      <w:r>
+        <w:rPr>
+          <w:highlight w:val="yellow"/>
+        </w:rPr>
+        <w:tab/>
+        <w:t>Implementation Plan Schedule</w:t>
+      </w:r>
+    </w:p>
+    <w:p>
+      <w:pPr>
+        <w:rPr>
+          <w:highlight w:val="yellow"/>
+        </w:rPr>
+      </w:pPr>
+      <w:r>
+        <w:rPr>
+          <w:highlight w:val="yellow"/>
+        </w:rPr>
+        <w:tab/>
+        <w:t>Evaluation</w:t>
+      </w:r>
+    </w:p>
+    <w:p>
+      <w:pPr>
+        <w:rPr>
+          <w:highlight w:val="yellow"/>
+        </w:rPr>
+      </w:pPr>
+      <w:r>
+        <w:rPr>
+          <w:highlight w:val="yellow"/>
+        </w:rPr>
+        <w:tab/>
+      </w:r>
+      <w:r>
+        <w:rPr>
+          <w:highlight w:val="yellow"/>
+        </w:rPr>
+        <w:tab/>
+        <w:t>Play testing</w:t>
+      </w:r>
+    </w:p>
+    <w:p>
+      <w:pPr>
+        <w:rPr>
+          <w:highlight w:val="yellow"/>
+        </w:rPr>
+      </w:pPr>
+      <w:r>
+        <w:rPr>
+          <w:highlight w:val="yellow"/>
+        </w:rPr>
+        <w:tab/>
+      </w:r>
+      <w:r>
+        <w:rPr>
+          <w:highlight w:val="yellow"/>
+        </w:rPr>
+        <w:tab/>
+      </w:r>
+      <w:r>
+        <w:rPr>
+          <w:highlight w:val="yellow"/>
+        </w:rPr>
+        <w:tab/>
+      </w:r>
+      <w:proofErr w:type="spellStart"/>
+      <w:r>
+        <w:rPr>
+          <w:highlight w:val="yellow"/>
+        </w:rPr>
+        <w:t>Quantitive</w:t>
+      </w:r>
+      <w:proofErr w:type="spellEnd"/>
+    </w:p>
+    <w:p>
+      <w:pPr>
+        <w:rPr>
+          <w:highlight w:val="yellow"/>
+        </w:rPr>
+      </w:pPr>
+      <w:r>
+        <w:rPr>
+          <w:highlight w:val="yellow"/>
+        </w:rPr>
+        <w:tab/>
+      </w:r>
+      <w:r>
+        <w:rPr>
+          <w:highlight w:val="yellow"/>
+        </w:rPr>
+        <w:tab/>
+      </w:r>
+      <w:r>
+        <w:rPr>
+          <w:highlight w:val="yellow"/>
+        </w:rPr>
+        <w:tab/>
+        <w:t>Qualitive</w:t>
+      </w:r>
+    </w:p>
+    <w:p>
+      <w:pPr>
+        <w:rPr>
+          <w:highlight w:val="yellow"/>
+        </w:rPr>
+      </w:pPr>
+      <w:r>
+        <w:rPr>
+          <w:highlight w:val="yellow"/>
+        </w:rPr>
+        <w:tab/>
+        <w:t>Prototype</w:t>
+      </w:r>
+    </w:p>
+    <w:p>
+      <w:pPr>
+        <w:rPr>
+          <w:highlight w:val="yellow"/>
+        </w:rPr>
+      </w:pPr>
+      <w:r>
+        <w:rPr>
+          <w:highlight w:val="yellow"/>
+        </w:rPr>
         <w:lastRenderedPageBreak/>
         <w:tab/>
       </w:r>
@@ -470,200 +1024,27 @@
           <w:highlight w:val="yellow"/>
         </w:rPr>
         <w:tab/>
-        <w:t>Completable quest using flags</w:t>
-      </w:r>
-    </w:p>
-    <w:p>
-      <w:pPr>
-        <w:rPr>
-          <w:highlight w:val="yellow"/>
-        </w:rPr>
-      </w:pPr>
-      <w:r>
-        <w:rPr>
-          <w:highlight w:val="yellow"/>
-        </w:rPr>
-        <w:tab/>
-      </w:r>
-      <w:r>
-        <w:rPr>
-          <w:highlight w:val="yellow"/>
-        </w:rPr>
-        <w:tab/>
-        <w:t>GAME STATE PERSISTANCE</w:t>
-      </w:r>
-    </w:p>
-    <w:p>
-      <w:pPr>
-        <w:rPr>
-          <w:highlight w:val="yellow"/>
-        </w:rPr>
-      </w:pPr>
-      <w:r>
-        <w:rPr>
-          <w:highlight w:val="yellow"/>
-        </w:rPr>
-        <w:tab/>
-        <w:t>Non-functional Requirements</w:t>
-      </w:r>
-    </w:p>
-    <w:p>
-      <w:pPr>
-        <w:ind w:left="1440"/>
-        <w:rPr>
-          <w:highlight w:val="yellow"/>
-        </w:rPr>
-      </w:pPr>
-      <w:r>
-        <w:rPr>
-          <w:highlight w:val="yellow"/>
-        </w:rPr>
-        <w:t>Nonfunctional Requirements (NFRs) define system attributes such as security, reliability, performance, maintainability, scalability, and usability. They serve as constraints or restrictions on the design of the system across the different backlogs.</w:t>
-      </w:r>
-    </w:p>
-    <w:p>
-      <w:pPr>
-        <w:ind w:left="1440" w:firstLine="720"/>
-        <w:rPr>
-          <w:highlight w:val="yellow"/>
-        </w:rPr>
-      </w:pPr>
-      <w:r>
-        <w:rPr>
-          <w:highlight w:val="yellow"/>
-        </w:rPr>
-        <w:t>User friendly</w:t>
-      </w:r>
-      <w:r>
-        <w:rPr>
-          <w:highlight w:val="yellow"/>
-        </w:rPr>
-        <w:t xml:space="preserve"> UI</w:t>
-      </w:r>
-    </w:p>
-    <w:p>
-      <w:pPr>
-        <w:ind w:left="1440" w:firstLine="720"/>
-        <w:rPr>
-          <w:highlight w:val="yellow"/>
-        </w:rPr>
-      </w:pPr>
-      <w:r>
-        <w:rPr>
-          <w:highlight w:val="yellow"/>
-        </w:rPr>
-        <w:t>Story via quest tutorial</w:t>
-      </w:r>
-    </w:p>
-    <w:p>
-      <w:pPr>
-        <w:ind w:left="1440" w:firstLine="720"/>
-        <w:rPr>
-          <w:highlight w:val="yellow"/>
-        </w:rPr>
-      </w:pPr>
-      <w:r>
-        <w:rPr>
-          <w:highlight w:val="yellow"/>
-        </w:rPr>
-        <w:t>Fun and interactive combat</w:t>
-      </w:r>
-    </w:p>
-    <w:p>
-      <w:pPr>
-        <w:rPr>
-          <w:highlight w:val="yellow"/>
-        </w:rPr>
-      </w:pPr>
-      <w:r>
-        <w:rPr>
-          <w:highlight w:val="yellow"/>
-        </w:rPr>
-        <w:t>TODO – 4 Implementation Approach</w:t>
-      </w:r>
-    </w:p>
-    <w:p>
-      <w:pPr>
-        <w:rPr>
-          <w:highlight w:val="yellow"/>
-        </w:rPr>
-      </w:pPr>
-      <w:r>
-        <w:rPr>
-          <w:highlight w:val="yellow"/>
-        </w:rPr>
-        <w:tab/>
-        <w:t>Architecture</w:t>
-      </w:r>
-    </w:p>
-    <w:p>
-      <w:pPr>
-        <w:rPr>
-          <w:highlight w:val="yellow"/>
-        </w:rPr>
-      </w:pPr>
-      <w:r>
-        <w:rPr>
-          <w:highlight w:val="yellow"/>
-        </w:rPr>
-        <w:tab/>
-        <w:t>Risk Assessment</w:t>
-      </w:r>
-    </w:p>
-    <w:p>
-      <w:pPr>
-        <w:rPr>
-          <w:highlight w:val="yellow"/>
-        </w:rPr>
-      </w:pPr>
-      <w:r>
-        <w:rPr>
-          <w:highlight w:val="yellow"/>
-        </w:rPr>
-        <w:tab/>
-        <w:t>Methodology</w:t>
-      </w:r>
-    </w:p>
-    <w:p>
-      <w:pPr>
-        <w:rPr>
-          <w:highlight w:val="yellow"/>
-        </w:rPr>
-      </w:pPr>
-      <w:r>
-        <w:rPr>
-          <w:highlight w:val="yellow"/>
-        </w:rPr>
-        <w:tab/>
-        <w:t>Implementation Plan Schedule</w:t>
-      </w:r>
-    </w:p>
-    <w:p>
-      <w:pPr>
-        <w:rPr>
-          <w:highlight w:val="yellow"/>
-        </w:rPr>
-      </w:pPr>
-      <w:r>
-        <w:rPr>
-          <w:highlight w:val="yellow"/>
-        </w:rPr>
-        <w:tab/>
-        <w:t>Evaluation</w:t>
-      </w:r>
-    </w:p>
-    <w:p>
-      <w:pPr>
-        <w:rPr>
-          <w:highlight w:val="yellow"/>
-        </w:rPr>
-      </w:pPr>
-      <w:r>
-        <w:rPr>
-          <w:highlight w:val="yellow"/>
-        </w:rPr>
-        <w:tab/>
-        <w:t>Prototype</w:t>
+        <w:t>Wireframes</w:t>
+      </w:r>
+    </w:p>
+    <w:p>
+      <w:pPr>
+        <w:rPr>
+          <w:highlight w:val="yellow"/>
+        </w:rPr>
+      </w:pPr>
+      <w:r>
+        <w:rPr>
+          <w:highlight w:val="yellow"/>
+        </w:rPr>
+        <w:tab/>
+      </w:r>
+      <w:r>
+        <w:rPr>
+          <w:highlight w:val="yellow"/>
+        </w:rPr>
+        <w:tab/>
+        <w:t>Paper prototype</w:t>
       </w:r>
     </w:p>
     <w:p>
@@ -691,6 +1072,26 @@
         </w:rPr>
         <w:tab/>
         <w:t>Discussion</w:t>
+      </w:r>
+    </w:p>
+    <w:p>
+      <w:pPr>
+        <w:rPr>
+          <w:highlight w:val="yellow"/>
+        </w:rPr>
+      </w:pPr>
+      <w:r>
+        <w:rPr>
+          <w:highlight w:val="yellow"/>
+        </w:rPr>
+        <w:tab/>
+      </w:r>
+      <w:r>
+        <w:rPr>
+          <w:highlight w:val="yellow"/>
+        </w:rPr>
+        <w:tab/>
+        <w:t>Discussion on my research</w:t>
       </w:r>
     </w:p>
     <w:p>

</xml_diff>

<commit_message>
research phase - functional requirements
</commit_message>
<xml_diff>
--- a/Research Phase/guideline.docx
+++ b/Research Phase/guideline.docx
@@ -420,104 +420,84 @@
     <w:p>
       <w:pPr>
         <w:rPr>
-          <w:highlight w:val="yellow"/>
-        </w:rPr>
-      </w:pPr>
-      <w:r>
-        <w:rPr>
-          <w:highlight w:val="yellow"/>
-        </w:rPr>
-        <w:tab/>
-      </w:r>
-      <w:r>
-        <w:rPr>
-          <w:highlight w:val="yellow"/>
-        </w:rPr>
-        <w:tab/>
-        <w:t>Player Stats (Health + Stamina)</w:t>
-      </w:r>
-    </w:p>
-    <w:p>
-      <w:pPr>
-        <w:rPr>
-          <w:highlight w:val="yellow"/>
-        </w:rPr>
-      </w:pPr>
-      <w:r>
-        <w:rPr>
-          <w:highlight w:val="yellow"/>
-        </w:rPr>
-        <w:tab/>
-      </w:r>
-      <w:r>
-        <w:rPr>
-          <w:highlight w:val="yellow"/>
-        </w:rPr>
-        <w:tab/>
-        <w:t>Enemy characters</w:t>
-      </w:r>
-    </w:p>
-    <w:p>
-      <w:pPr>
-        <w:rPr>
-          <w:highlight w:val="yellow"/>
-        </w:rPr>
-      </w:pPr>
-      <w:r>
-        <w:rPr>
-          <w:highlight w:val="yellow"/>
-        </w:rPr>
-        <w:tab/>
-      </w:r>
-      <w:r>
-        <w:rPr>
-          <w:highlight w:val="yellow"/>
-        </w:rPr>
-        <w:tab/>
-        <w:t>Combat System (do an attack an apply damage to targeted enemy)</w:t>
-      </w:r>
-    </w:p>
-    <w:p>
-      <w:pPr>
-        <w:rPr>
-          <w:highlight w:val="yellow"/>
-        </w:rPr>
-      </w:pPr>
-      <w:r>
-        <w:rPr>
-          <w:highlight w:val="yellow"/>
+          <w:highlight w:val="green"/>
+        </w:rPr>
+      </w:pPr>
+      <w:r>
+        <w:rPr>
+          <w:highlight w:val="green"/>
+        </w:rPr>
+        <w:tab/>
+      </w:r>
+      <w:r>
+        <w:rPr>
+          <w:highlight w:val="green"/>
+        </w:rPr>
+        <w:tab/>
+      </w:r>
+      <w:r>
+        <w:rPr>
+          <w:highlight w:val="green"/>
+        </w:rPr>
+        <w:t>Character Objects</w:t>
+      </w:r>
+    </w:p>
+    <w:p>
+      <w:pPr>
+        <w:rPr>
+          <w:highlight w:val="green"/>
+        </w:rPr>
+      </w:pPr>
+      <w:r>
+        <w:rPr>
+          <w:highlight w:val="green"/>
+        </w:rPr>
+        <w:tab/>
+      </w:r>
+      <w:r>
+        <w:rPr>
+          <w:highlight w:val="green"/>
+        </w:rPr>
+        <w:tab/>
+        <w:t>Character Statistics</w:t>
+      </w:r>
+    </w:p>
+    <w:p>
+      <w:pPr>
+        <w:rPr>
+          <w:highlight w:val="green"/>
+        </w:rPr>
+      </w:pPr>
+      <w:r>
+        <w:rPr>
+          <w:highlight w:val="green"/>
+        </w:rPr>
+        <w:tab/>
+      </w:r>
+      <w:r>
+        <w:rPr>
+          <w:highlight w:val="green"/>
+        </w:rPr>
+        <w:tab/>
+        <w:t>Movement</w:t>
+      </w:r>
+    </w:p>
+    <w:p>
+      <w:pPr>
+        <w:rPr>
+          <w:highlight w:val="green"/>
+        </w:rPr>
+      </w:pPr>
+      <w:r>
+        <w:rPr>
+          <w:highlight w:val="green"/>
         </w:rPr>
         <w:lastRenderedPageBreak/>
         <w:tab/>
       </w:r>
       <w:r>
         <w:rPr>
-          <w:highlight w:val="yellow"/>
-        </w:rPr>
-        <w:tab/>
-      </w:r>
-      <w:r>
-        <w:rPr>
-          <w:highlight w:val="yellow"/>
-        </w:rPr>
-        <w:t>Movement system</w:t>
-      </w:r>
-    </w:p>
-    <w:p>
-      <w:pPr>
-        <w:rPr>
-          <w:highlight w:val="yellow"/>
-        </w:rPr>
-      </w:pPr>
-      <w:r>
-        <w:rPr>
-          <w:highlight w:val="yellow"/>
-        </w:rPr>
-        <w:tab/>
-      </w:r>
-      <w:r>
-        <w:rPr>
-          <w:highlight w:val="yellow"/>
+          <w:highlight w:val="green"/>
         </w:rPr>
         <w:tab/>
         <w:t>Items</w:t>
@@ -526,456 +506,503 @@
     <w:p>
       <w:pPr>
         <w:rPr>
-          <w:highlight w:val="yellow"/>
-        </w:rPr>
-      </w:pPr>
-      <w:r>
-        <w:rPr>
-          <w:highlight w:val="yellow"/>
-        </w:rPr>
-        <w:tab/>
-      </w:r>
-      <w:r>
-        <w:rPr>
-          <w:highlight w:val="yellow"/>
-        </w:rPr>
-        <w:tab/>
-        <w:t>Inventory with UI</w:t>
-      </w:r>
-    </w:p>
-    <w:p>
-      <w:pPr>
-        <w:rPr>
-          <w:highlight w:val="yellow"/>
-        </w:rPr>
-      </w:pPr>
-      <w:r>
-        <w:rPr>
-          <w:highlight w:val="yellow"/>
-        </w:rPr>
-        <w:tab/>
-      </w:r>
-      <w:r>
-        <w:rPr>
-          <w:highlight w:val="yellow"/>
-        </w:rPr>
-        <w:tab/>
-        <w:t>Equipment with UI (</w:t>
+          <w:highlight w:val="green"/>
+        </w:rPr>
+      </w:pPr>
+      <w:r>
+        <w:rPr>
+          <w:highlight w:val="green"/>
+        </w:rPr>
+        <w:tab/>
+      </w:r>
+      <w:r>
+        <w:rPr>
+          <w:highlight w:val="green"/>
+        </w:rPr>
+        <w:tab/>
+        <w:t>Combat</w:t>
+      </w:r>
+    </w:p>
+    <w:p>
+      <w:pPr>
+        <w:rPr>
+          <w:highlight w:val="green"/>
+        </w:rPr>
+      </w:pPr>
+      <w:r>
+        <w:rPr>
+          <w:highlight w:val="green"/>
+        </w:rPr>
+        <w:tab/>
+      </w:r>
+      <w:r>
+        <w:rPr>
+          <w:highlight w:val="green"/>
+        </w:rPr>
+        <w:tab/>
+        <w:t>Inventory</w:t>
+      </w:r>
+    </w:p>
+    <w:p>
+      <w:pPr>
+        <w:rPr>
+          <w:highlight w:val="green"/>
+        </w:rPr>
+      </w:pPr>
+      <w:r>
+        <w:rPr>
+          <w:highlight w:val="green"/>
+        </w:rPr>
+        <w:tab/>
+      </w:r>
+      <w:r>
+        <w:rPr>
+          <w:highlight w:val="green"/>
+        </w:rPr>
+        <w:tab/>
+        <w:t>Equipment</w:t>
+      </w:r>
+    </w:p>
+    <w:p>
+      <w:pPr>
+        <w:rPr>
+          <w:highlight w:val="green"/>
+        </w:rPr>
+      </w:pPr>
+      <w:r>
+        <w:rPr>
+          <w:highlight w:val="green"/>
+        </w:rPr>
+        <w:tab/>
+      </w:r>
+      <w:r>
+        <w:rPr>
+          <w:highlight w:val="green"/>
+        </w:rPr>
+        <w:tab/>
+        <w:t>Item Containers</w:t>
+      </w:r>
+    </w:p>
+    <w:p>
+      <w:pPr>
+        <w:rPr>
+          <w:highlight w:val="green"/>
+        </w:rPr>
+      </w:pPr>
+      <w:r>
+        <w:rPr>
+          <w:highlight w:val="green"/>
+        </w:rPr>
+        <w:tab/>
+      </w:r>
+      <w:r>
+        <w:rPr>
+          <w:highlight w:val="green"/>
+        </w:rPr>
+        <w:tab/>
+        <w:t>Compass</w:t>
+      </w:r>
+    </w:p>
+    <w:p>
+      <w:pPr>
+        <w:rPr>
+          <w:highlight w:val="green"/>
+        </w:rPr>
+      </w:pPr>
+      <w:r>
+        <w:rPr>
+          <w:highlight w:val="green"/>
+        </w:rPr>
+        <w:tab/>
+      </w:r>
+      <w:r>
+        <w:rPr>
+          <w:highlight w:val="green"/>
+        </w:rPr>
+        <w:tab/>
+        <w:t>Sneaking</w:t>
+      </w:r>
+    </w:p>
+    <w:p>
+      <w:pPr>
+        <w:rPr>
+          <w:highlight w:val="yellow"/>
+        </w:rPr>
+      </w:pPr>
+      <w:r>
+        <w:rPr>
+          <w:highlight w:val="yellow"/>
+        </w:rPr>
+        <w:tab/>
+      </w:r>
+      <w:r>
+        <w:rPr>
+          <w:highlight w:val="yellow"/>
+        </w:rPr>
+        <w:tab/>
+        <w:t>Unique 3d art</w:t>
+      </w:r>
+    </w:p>
+    <w:p>
+      <w:pPr>
+        <w:rPr>
+          <w:highlight w:val="yellow"/>
+        </w:rPr>
+      </w:pPr>
+      <w:r>
+        <w:rPr>
+          <w:highlight w:val="yellow"/>
+        </w:rPr>
+        <w:tab/>
+      </w:r>
+      <w:r>
+        <w:rPr>
+          <w:highlight w:val="yellow"/>
+        </w:rPr>
+        <w:tab/>
+        <w:t>Quests</w:t>
+      </w:r>
+    </w:p>
+    <w:p>
+      <w:pPr>
+        <w:rPr>
+          <w:highlight w:val="yellow"/>
+        </w:rPr>
+      </w:pPr>
+      <w:r>
+        <w:rPr>
+          <w:highlight w:val="yellow"/>
+        </w:rPr>
+        <w:tab/>
+      </w:r>
+      <w:r>
+        <w:rPr>
+          <w:highlight w:val="yellow"/>
+        </w:rPr>
+        <w:tab/>
+        <w:t>GAME STATE PERSISTENCE</w:t>
+      </w:r>
+    </w:p>
+    <w:p>
+      <w:pPr>
+        <w:rPr>
+          <w:highlight w:val="yellow"/>
+        </w:rPr>
+      </w:pPr>
+      <w:r>
+        <w:rPr>
+          <w:highlight w:val="yellow"/>
+        </w:rPr>
+        <w:tab/>
+        <w:t>Non-functional Requirements</w:t>
+      </w:r>
+    </w:p>
+    <w:p>
+      <w:pPr>
+        <w:ind w:left="1440"/>
+        <w:rPr>
+          <w:highlight w:val="yellow"/>
+        </w:rPr>
+      </w:pPr>
+      <w:r>
+        <w:rPr>
+          <w:highlight w:val="yellow"/>
+        </w:rPr>
+        <w:t>Nonfunctional Requirements (NFRs) define system attributes such as security, reliability, performance, maintainability, scalability, and usability. They serve as constraints or restrictions on the design of the system across the different backlogs.</w:t>
+      </w:r>
+    </w:p>
+    <w:p>
+      <w:pPr>
+        <w:ind w:left="1440" w:firstLine="720"/>
+        <w:rPr>
+          <w:highlight w:val="yellow"/>
+        </w:rPr>
+      </w:pPr>
+      <w:r>
+        <w:rPr>
+          <w:highlight w:val="yellow"/>
+        </w:rPr>
+        <w:t>User friendly</w:t>
+      </w:r>
+      <w:r>
+        <w:rPr>
+          <w:highlight w:val="yellow"/>
+        </w:rPr>
+        <w:t xml:space="preserve"> UI</w:t>
+      </w:r>
+    </w:p>
+    <w:p>
+      <w:pPr>
+        <w:ind w:left="1440" w:firstLine="720"/>
+        <w:rPr>
+          <w:highlight w:val="yellow"/>
+        </w:rPr>
+      </w:pPr>
+      <w:r>
+        <w:rPr>
+          <w:highlight w:val="yellow"/>
+        </w:rPr>
+        <w:t>Story via quest tutorial</w:t>
+      </w:r>
+    </w:p>
+    <w:p>
+      <w:pPr>
+        <w:ind w:left="1440" w:firstLine="720"/>
+        <w:rPr>
+          <w:highlight w:val="yellow"/>
+        </w:rPr>
+      </w:pPr>
+      <w:r>
+        <w:rPr>
+          <w:highlight w:val="yellow"/>
+        </w:rPr>
+        <w:t>Fun and interactive combat</w:t>
+      </w:r>
+    </w:p>
+    <w:p>
+      <w:pPr>
+        <w:rPr>
+          <w:highlight w:val="yellow"/>
+        </w:rPr>
+      </w:pPr>
+      <w:r>
+        <w:rPr>
+          <w:highlight w:val="yellow"/>
+        </w:rPr>
+        <w:t>TODO – 4 Implementation Approach</w:t>
+      </w:r>
+    </w:p>
+    <w:p>
+      <w:pPr>
+        <w:rPr>
+          <w:highlight w:val="yellow"/>
+        </w:rPr>
+      </w:pPr>
+      <w:r>
+        <w:rPr>
+          <w:highlight w:val="yellow"/>
+        </w:rPr>
+        <w:tab/>
+        <w:t>Architecture</w:t>
+      </w:r>
+    </w:p>
+    <w:p>
+      <w:pPr>
+        <w:rPr>
+          <w:highlight w:val="yellow"/>
+        </w:rPr>
+      </w:pPr>
+      <w:r>
+        <w:rPr>
+          <w:highlight w:val="yellow"/>
+        </w:rPr>
+        <w:tab/>
+      </w:r>
+      <w:r>
+        <w:rPr>
+          <w:highlight w:val="yellow"/>
+        </w:rPr>
+        <w:tab/>
+        <w:t>Games Engine</w:t>
+      </w:r>
+    </w:p>
+    <w:p>
+      <w:pPr>
+        <w:rPr>
+          <w:highlight w:val="yellow"/>
+        </w:rPr>
+      </w:pPr>
+      <w:r>
+        <w:rPr>
+          <w:highlight w:val="yellow"/>
+        </w:rPr>
+        <w:tab/>
+      </w:r>
+      <w:r>
+        <w:rPr>
+          <w:highlight w:val="yellow"/>
+        </w:rPr>
+        <w:tab/>
+      </w:r>
+      <w:r>
+        <w:rPr>
+          <w:highlight w:val="yellow"/>
+        </w:rPr>
+        <w:tab/>
+        <w:t>Pre/post processing</w:t>
+      </w:r>
+    </w:p>
+    <w:p>
+      <w:pPr>
+        <w:rPr>
+          <w:highlight w:val="yellow"/>
+        </w:rPr>
+      </w:pPr>
+      <w:r>
+        <w:rPr>
+          <w:highlight w:val="yellow"/>
+        </w:rPr>
+        <w:tab/>
+        <w:t>Risk Assessment</w:t>
+      </w:r>
+    </w:p>
+    <w:p>
+      <w:pPr>
+        <w:rPr>
+          <w:highlight w:val="yellow"/>
+        </w:rPr>
+      </w:pPr>
+      <w:r>
+        <w:rPr>
+          <w:highlight w:val="yellow"/>
+        </w:rPr>
+        <w:tab/>
+        <w:t>Methodology</w:t>
+      </w:r>
+    </w:p>
+    <w:p>
+      <w:pPr>
+        <w:rPr>
+          <w:highlight w:val="yellow"/>
+        </w:rPr>
+      </w:pPr>
+      <w:r>
+        <w:rPr>
+          <w:highlight w:val="yellow"/>
+        </w:rPr>
+        <w:tab/>
+      </w:r>
+      <w:r>
+        <w:rPr>
+          <w:highlight w:val="yellow"/>
+        </w:rPr>
+        <w:tab/>
+        <w:t>Agile</w:t>
+      </w:r>
+    </w:p>
+    <w:p>
+      <w:pPr>
+        <w:rPr>
+          <w:highlight w:val="yellow"/>
+        </w:rPr>
+      </w:pPr>
+      <w:r>
+        <w:rPr>
+          <w:highlight w:val="yellow"/>
+        </w:rPr>
+        <w:tab/>
+      </w:r>
+      <w:r>
+        <w:rPr>
+          <w:highlight w:val="yellow"/>
+        </w:rPr>
+        <w:tab/>
+      </w:r>
+      <w:r>
+        <w:rPr>
+          <w:highlight w:val="yellow"/>
+        </w:rPr>
+        <w:tab/>
+      </w:r>
+      <w:r>
+        <w:rPr>
+          <w:highlight w:val="yellow"/>
+        </w:rPr>
+        <w:t>Monday.com board</w:t>
+      </w:r>
+    </w:p>
+    <w:p>
+      <w:pPr>
+        <w:rPr>
+          <w:highlight w:val="yellow"/>
+        </w:rPr>
+      </w:pPr>
+      <w:r>
+        <w:rPr>
+          <w:highlight w:val="yellow"/>
+        </w:rPr>
+        <w:tab/>
+        <w:t>Implementation Plan Schedule</w:t>
+      </w:r>
+    </w:p>
+    <w:p>
+      <w:pPr>
+        <w:rPr>
+          <w:highlight w:val="yellow"/>
+        </w:rPr>
+      </w:pPr>
+      <w:r>
+        <w:rPr>
+          <w:highlight w:val="yellow"/>
+        </w:rPr>
+        <w:tab/>
+        <w:t>Evaluation</w:t>
+      </w:r>
+    </w:p>
+    <w:p>
+      <w:pPr>
+        <w:rPr>
+          <w:highlight w:val="yellow"/>
+        </w:rPr>
+      </w:pPr>
+      <w:r>
+        <w:rPr>
+          <w:highlight w:val="yellow"/>
+        </w:rPr>
+        <w:tab/>
+      </w:r>
+      <w:r>
+        <w:rPr>
+          <w:highlight w:val="yellow"/>
+        </w:rPr>
+        <w:tab/>
+        <w:t>Play testing</w:t>
+      </w:r>
+    </w:p>
+    <w:p>
+      <w:pPr>
+        <w:rPr>
+          <w:highlight w:val="yellow"/>
+        </w:rPr>
+      </w:pPr>
+      <w:r>
+        <w:rPr>
+          <w:highlight w:val="yellow"/>
+        </w:rPr>
+        <w:tab/>
+      </w:r>
+      <w:r>
+        <w:rPr>
+          <w:highlight w:val="yellow"/>
+        </w:rPr>
+        <w:tab/>
+      </w:r>
+      <w:r>
+        <w:rPr>
+          <w:highlight w:val="yellow"/>
+        </w:rPr>
+        <w:tab/>
       </w:r>
       <w:proofErr w:type="spellStart"/>
       <w:r>
         <w:rPr>
           <w:highlight w:val="yellow"/>
         </w:rPr>
-        <w:t>equipable</w:t>
+        <w:t>Quantitive</w:t>
       </w:r>
       <w:proofErr w:type="spellEnd"/>
-      <w:r>
-        <w:rPr>
-          <w:highlight w:val="yellow"/>
-        </w:rPr>
-        <w:t xml:space="preserve"> items from inventory)</w:t>
-      </w:r>
-    </w:p>
-    <w:p>
-      <w:pPr>
-        <w:rPr>
-          <w:highlight w:val="yellow"/>
-        </w:rPr>
-      </w:pPr>
-      <w:r>
-        <w:rPr>
-          <w:highlight w:val="yellow"/>
-        </w:rPr>
-        <w:tab/>
-      </w:r>
-      <w:r>
-        <w:rPr>
-          <w:highlight w:val="yellow"/>
-        </w:rPr>
-        <w:tab/>
-        <w:t>Item Containers (chests) with inventory</w:t>
-      </w:r>
-    </w:p>
-    <w:p>
-      <w:pPr>
-        <w:rPr>
-          <w:highlight w:val="yellow"/>
-        </w:rPr>
-      </w:pPr>
-      <w:r>
-        <w:rPr>
-          <w:highlight w:val="yellow"/>
-        </w:rPr>
-        <w:tab/>
-      </w:r>
-      <w:r>
-        <w:rPr>
-          <w:highlight w:val="yellow"/>
-        </w:rPr>
-        <w:tab/>
-        <w:t>Unique 3d art (blender)</w:t>
-      </w:r>
-    </w:p>
-    <w:p>
-      <w:pPr>
-        <w:rPr>
-          <w:highlight w:val="yellow"/>
-        </w:rPr>
-      </w:pPr>
-      <w:r>
-        <w:rPr>
-          <w:highlight w:val="yellow"/>
-        </w:rPr>
-        <w:tab/>
-      </w:r>
-      <w:r>
-        <w:rPr>
-          <w:highlight w:val="yellow"/>
-        </w:rPr>
-        <w:tab/>
-        <w:t>Completable quest using flags</w:t>
-      </w:r>
-    </w:p>
-    <w:p>
-      <w:pPr>
-        <w:rPr>
-          <w:highlight w:val="yellow"/>
-        </w:rPr>
-      </w:pPr>
-      <w:r>
-        <w:rPr>
-          <w:highlight w:val="yellow"/>
-        </w:rPr>
-        <w:tab/>
-      </w:r>
-      <w:r>
-        <w:rPr>
-          <w:highlight w:val="yellow"/>
-        </w:rPr>
-        <w:tab/>
-        <w:t>GAME STATE PERSISTANCE</w:t>
-      </w:r>
-    </w:p>
-    <w:p>
-      <w:pPr>
-        <w:rPr>
-          <w:highlight w:val="yellow"/>
-        </w:rPr>
-      </w:pPr>
-      <w:r>
-        <w:rPr>
-          <w:highlight w:val="yellow"/>
-        </w:rPr>
-        <w:tab/>
-        <w:t>Non-functional Requirements</w:t>
-      </w:r>
-    </w:p>
-    <w:p>
-      <w:pPr>
-        <w:ind w:left="1440"/>
-        <w:rPr>
-          <w:highlight w:val="yellow"/>
-        </w:rPr>
-      </w:pPr>
-      <w:r>
-        <w:rPr>
-          <w:highlight w:val="yellow"/>
-        </w:rPr>
-        <w:t>Nonfunctional Requirements (NFRs) define system attributes such as security, reliability, performance, maintainability, scalability, and usability. They serve as constraints or restrictions on the design of the system across the different backlogs.</w:t>
-      </w:r>
-    </w:p>
-    <w:p>
-      <w:pPr>
-        <w:ind w:left="1440" w:firstLine="720"/>
-        <w:rPr>
-          <w:highlight w:val="yellow"/>
-        </w:rPr>
-      </w:pPr>
-      <w:r>
-        <w:rPr>
-          <w:highlight w:val="yellow"/>
-        </w:rPr>
-        <w:t>User friendly</w:t>
-      </w:r>
-      <w:r>
-        <w:rPr>
-          <w:highlight w:val="yellow"/>
-        </w:rPr>
-        <w:t xml:space="preserve"> UI</w:t>
-      </w:r>
-    </w:p>
-    <w:p>
-      <w:pPr>
-        <w:ind w:left="1440" w:firstLine="720"/>
-        <w:rPr>
-          <w:highlight w:val="yellow"/>
-        </w:rPr>
-      </w:pPr>
-      <w:r>
-        <w:rPr>
-          <w:highlight w:val="yellow"/>
-        </w:rPr>
-        <w:t>Story via quest tutorial</w:t>
-      </w:r>
-    </w:p>
-    <w:p>
-      <w:pPr>
-        <w:ind w:left="1440" w:firstLine="720"/>
-        <w:rPr>
-          <w:highlight w:val="yellow"/>
-        </w:rPr>
-      </w:pPr>
-      <w:r>
-        <w:rPr>
-          <w:highlight w:val="yellow"/>
-        </w:rPr>
-        <w:t>Fun and interactive combat</w:t>
-      </w:r>
-    </w:p>
-    <w:p>
-      <w:pPr>
-        <w:rPr>
-          <w:highlight w:val="yellow"/>
-        </w:rPr>
-      </w:pPr>
-      <w:r>
-        <w:rPr>
-          <w:highlight w:val="yellow"/>
-        </w:rPr>
-        <w:t>TODO – 4 Implementation Approach</w:t>
-      </w:r>
-    </w:p>
-    <w:p>
-      <w:pPr>
-        <w:rPr>
-          <w:highlight w:val="yellow"/>
-        </w:rPr>
-      </w:pPr>
-      <w:r>
-        <w:rPr>
-          <w:highlight w:val="yellow"/>
-        </w:rPr>
-        <w:tab/>
-        <w:t>Architecture</w:t>
-      </w:r>
-    </w:p>
-    <w:p>
-      <w:pPr>
-        <w:rPr>
-          <w:highlight w:val="yellow"/>
-        </w:rPr>
-      </w:pPr>
-      <w:r>
-        <w:rPr>
-          <w:highlight w:val="yellow"/>
-        </w:rPr>
-        <w:tab/>
-      </w:r>
-      <w:r>
-        <w:rPr>
-          <w:highlight w:val="yellow"/>
-        </w:rPr>
-        <w:tab/>
-        <w:t>Games Engine</w:t>
-      </w:r>
-    </w:p>
-    <w:p>
-      <w:pPr>
-        <w:rPr>
-          <w:highlight w:val="yellow"/>
-        </w:rPr>
-      </w:pPr>
-      <w:r>
-        <w:rPr>
-          <w:highlight w:val="yellow"/>
-        </w:rPr>
-        <w:tab/>
-      </w:r>
-      <w:r>
-        <w:rPr>
-          <w:highlight w:val="yellow"/>
-        </w:rPr>
-        <w:tab/>
-      </w:r>
-      <w:r>
-        <w:rPr>
-          <w:highlight w:val="yellow"/>
-        </w:rPr>
-        <w:tab/>
-        <w:t>Pre/post processing</w:t>
-      </w:r>
-    </w:p>
-    <w:p>
-      <w:pPr>
-        <w:rPr>
-          <w:highlight w:val="yellow"/>
-        </w:rPr>
-      </w:pPr>
-      <w:r>
-        <w:rPr>
-          <w:highlight w:val="yellow"/>
-        </w:rPr>
-        <w:tab/>
-        <w:t>Risk Assessment</w:t>
-      </w:r>
-    </w:p>
-    <w:p>
-      <w:pPr>
-        <w:rPr>
-          <w:highlight w:val="yellow"/>
-        </w:rPr>
-      </w:pPr>
-      <w:r>
-        <w:rPr>
-          <w:highlight w:val="yellow"/>
-        </w:rPr>
-        <w:tab/>
-        <w:t>Methodology</w:t>
-      </w:r>
-    </w:p>
-    <w:p>
-      <w:pPr>
-        <w:rPr>
-          <w:highlight w:val="yellow"/>
-        </w:rPr>
-      </w:pPr>
-      <w:r>
-        <w:rPr>
-          <w:highlight w:val="yellow"/>
-        </w:rPr>
-        <w:tab/>
-      </w:r>
-      <w:r>
-        <w:rPr>
-          <w:highlight w:val="yellow"/>
-        </w:rPr>
-        <w:tab/>
-        <w:t>Agile</w:t>
-      </w:r>
-    </w:p>
-    <w:p>
-      <w:pPr>
-        <w:rPr>
-          <w:highlight w:val="yellow"/>
-        </w:rPr>
-      </w:pPr>
-      <w:r>
-        <w:rPr>
-          <w:highlight w:val="yellow"/>
-        </w:rPr>
-        <w:tab/>
-      </w:r>
-      <w:r>
-        <w:rPr>
-          <w:highlight w:val="yellow"/>
-        </w:rPr>
-        <w:tab/>
-      </w:r>
-      <w:r>
-        <w:rPr>
-          <w:highlight w:val="yellow"/>
-        </w:rPr>
-        <w:tab/>
-      </w:r>
-      <w:r>
-        <w:rPr>
-          <w:highlight w:val="yellow"/>
-        </w:rPr>
-        <w:t>Monday.com board</w:t>
-      </w:r>
-    </w:p>
-    <w:p>
-      <w:pPr>
-        <w:rPr>
-          <w:highlight w:val="yellow"/>
-        </w:rPr>
-      </w:pPr>
-      <w:r>
-        <w:rPr>
-          <w:highlight w:val="yellow"/>
-        </w:rPr>
-        <w:tab/>
-        <w:t>Implementation Plan Schedule</w:t>
-      </w:r>
-    </w:p>
-    <w:p>
-      <w:pPr>
-        <w:rPr>
-          <w:highlight w:val="yellow"/>
-        </w:rPr>
-      </w:pPr>
-      <w:r>
-        <w:rPr>
-          <w:highlight w:val="yellow"/>
-        </w:rPr>
-        <w:tab/>
-        <w:t>Evaluation</w:t>
-      </w:r>
-    </w:p>
-    <w:p>
-      <w:pPr>
-        <w:rPr>
-          <w:highlight w:val="yellow"/>
-        </w:rPr>
-      </w:pPr>
-      <w:r>
-        <w:rPr>
-          <w:highlight w:val="yellow"/>
-        </w:rPr>
-        <w:tab/>
-      </w:r>
-      <w:r>
-        <w:rPr>
-          <w:highlight w:val="yellow"/>
-        </w:rPr>
-        <w:tab/>
-        <w:t>Play testing</w:t>
-      </w:r>
-    </w:p>
-    <w:p>
-      <w:pPr>
-        <w:rPr>
-          <w:highlight w:val="yellow"/>
-        </w:rPr>
-      </w:pPr>
-      <w:r>
-        <w:rPr>
-          <w:highlight w:val="yellow"/>
-        </w:rPr>
-        <w:tab/>
-      </w:r>
-      <w:r>
-        <w:rPr>
-          <w:highlight w:val="yellow"/>
-        </w:rPr>
-        <w:tab/>
-      </w:r>
-      <w:r>
-        <w:rPr>
-          <w:highlight w:val="yellow"/>
-        </w:rPr>
-        <w:tab/>
-      </w:r>
-      <w:proofErr w:type="spellStart"/>
-      <w:r>
-        <w:rPr>
-          <w:highlight w:val="yellow"/>
-        </w:rPr>
-        <w:t>Quantitive</w:t>
-      </w:r>
-      <w:proofErr w:type="spellEnd"/>
-    </w:p>
-    <w:p>
-      <w:pPr>
-        <w:rPr>
-          <w:highlight w:val="yellow"/>
-        </w:rPr>
-      </w:pPr>
-      <w:r>
-        <w:rPr>
-          <w:highlight w:val="yellow"/>
-        </w:rPr>
+    </w:p>
+    <w:p>
+      <w:pPr>
+        <w:rPr>
+          <w:highlight w:val="yellow"/>
+        </w:rPr>
+      </w:pPr>
+      <w:r>
+        <w:rPr>
+          <w:highlight w:val="yellow"/>
+        </w:rPr>
+        <w:lastRenderedPageBreak/>
         <w:tab/>
       </w:r>
       <w:r>
@@ -1016,7 +1043,6 @@
         <w:rPr>
           <w:highlight w:val="yellow"/>
         </w:rPr>
-        <w:lastRenderedPageBreak/>
         <w:tab/>
       </w:r>
       <w:r>

</xml_diff>

<commit_message>
research phase - chapter 3 nearly completed
</commit_message>
<xml_diff>
--- a/Research Phase/guideline.docx
+++ b/Research Phase/guideline.docx
@@ -94,18 +94,110 @@
       </w:r>
     </w:p>
     <w:p>
+      <w:r>
+        <w:tab/>
+      </w:r>
+      <w:r>
+        <w:tab/>
+      </w:r>
+      <w:r>
+        <w:rPr>
+          <w:highlight w:val="red"/>
+        </w:rPr>
+        <w:t>Reference unity labs</w:t>
+      </w:r>
+    </w:p>
+    <w:p>
       <w:pPr>
         <w:ind w:firstLine="720"/>
-      </w:pPr>
-      <w:r>
-        <w:rPr>
-          <w:highlight w:val="yellow"/>
+        <w:rPr>
+          <w:highlight w:val="green"/>
+        </w:rPr>
+      </w:pPr>
+      <w:r>
+        <w:rPr>
+          <w:highlight w:val="green"/>
         </w:rPr>
         <w:t>Structure of This Document</w:t>
       </w:r>
     </w:p>
     <w:p>
       <w:pPr>
+        <w:ind w:firstLine="720"/>
+        <w:rPr>
+          <w:highlight w:val="green"/>
+        </w:rPr>
+      </w:pPr>
+      <w:r>
+        <w:rPr>
+          <w:highlight w:val="green"/>
+        </w:rPr>
+        <w:tab/>
+        <w:t>Chapter 1</w:t>
+      </w:r>
+    </w:p>
+    <w:p>
+      <w:pPr>
+        <w:ind w:firstLine="720"/>
+        <w:rPr>
+          <w:highlight w:val="green"/>
+        </w:rPr>
+      </w:pPr>
+      <w:r>
+        <w:rPr>
+          <w:highlight w:val="green"/>
+        </w:rPr>
+        <w:tab/>
+        <w:t>Chapter 2</w:t>
+      </w:r>
+    </w:p>
+    <w:p>
+      <w:pPr>
+        <w:ind w:firstLine="720"/>
+        <w:rPr>
+          <w:highlight w:val="green"/>
+        </w:rPr>
+      </w:pPr>
+      <w:r>
+        <w:rPr>
+          <w:highlight w:val="green"/>
+        </w:rPr>
+        <w:tab/>
+        <w:t>Chapter 3</w:t>
+      </w:r>
+    </w:p>
+    <w:p>
+      <w:pPr>
+        <w:ind w:firstLine="720"/>
+        <w:rPr>
+          <w:highlight w:val="yellow"/>
+        </w:rPr>
+      </w:pPr>
+      <w:r>
+        <w:rPr>
+          <w:highlight w:val="yellow"/>
+        </w:rPr>
+        <w:tab/>
+        <w:t>Chapter 4</w:t>
+      </w:r>
+    </w:p>
+    <w:p>
+      <w:pPr>
+        <w:ind w:firstLine="720"/>
+        <w:rPr>
+          <w:highlight w:val="yellow"/>
+        </w:rPr>
+      </w:pPr>
+      <w:r>
+        <w:rPr>
+          <w:highlight w:val="yellow"/>
+        </w:rPr>
+        <w:tab/>
+        <w:t>Chapter 5</w:t>
+      </w:r>
+    </w:p>
+    <w:p>
+      <w:pPr>
         <w:rPr>
           <w:highlight w:val="yellow"/>
         </w:rPr>
@@ -116,32 +208,6 @@
         </w:rPr>
         <w:t>TODO – 2 Background</w:t>
       </w:r>
-      <w:r>
-        <w:rPr>
-          <w:highlight w:val="yellow"/>
-        </w:rPr>
-        <w:t xml:space="preserve"> DRAFT 4</w:t>
-      </w:r>
-      <w:r>
-        <w:rPr>
-          <w:highlight w:val="yellow"/>
-          <w:vertAlign w:val="superscript"/>
-        </w:rPr>
-        <w:t>th</w:t>
-      </w:r>
-      <w:r>
-        <w:rPr>
-          <w:highlight w:val="yellow"/>
-        </w:rPr>
-        <w:t>/5</w:t>
-      </w:r>
-      <w:r>
-        <w:rPr>
-          <w:highlight w:val="yellow"/>
-          <w:vertAlign w:val="superscript"/>
-        </w:rPr>
-        <w:t>th</w:t>
-      </w:r>
     </w:p>
     <w:p>
       <w:pPr>
@@ -280,6 +346,224 @@
           <w:highlight w:val="yellow"/>
         </w:rPr>
         <w:tab/>
+      </w:r>
+      <w:r>
+        <w:rPr>
+          <w:highlight w:val="yellow"/>
+        </w:rPr>
+        <w:tab/>
+        <w:t>Game Physics</w:t>
+      </w:r>
+    </w:p>
+    <w:p>
+      <w:pPr>
+        <w:rPr>
+          <w:highlight w:val="yellow"/>
+        </w:rPr>
+      </w:pPr>
+      <w:r>
+        <w:rPr>
+          <w:highlight w:val="yellow"/>
+        </w:rPr>
+        <w:tab/>
+      </w:r>
+      <w:r>
+        <w:rPr>
+          <w:highlight w:val="yellow"/>
+        </w:rPr>
+        <w:tab/>
+        <w:t>Game Genre</w:t>
+      </w:r>
+    </w:p>
+    <w:p>
+      <w:pPr>
+        <w:rPr>
+          <w:highlight w:val="yellow"/>
+        </w:rPr>
+      </w:pPr>
+      <w:r>
+        <w:rPr>
+          <w:highlight w:val="yellow"/>
+        </w:rPr>
+        <w:tab/>
+      </w:r>
+      <w:r>
+        <w:rPr>
+          <w:highlight w:val="yellow"/>
+        </w:rPr>
+        <w:tab/>
+        <w:t>Game Music</w:t>
+      </w:r>
+    </w:p>
+    <w:p>
+      <w:pPr>
+        <w:rPr>
+          <w:highlight w:val="yellow"/>
+        </w:rPr>
+      </w:pPr>
+      <w:r>
+        <w:rPr>
+          <w:highlight w:val="yellow"/>
+        </w:rPr>
+        <w:tab/>
+      </w:r>
+      <w:r>
+        <w:rPr>
+          <w:highlight w:val="yellow"/>
+        </w:rPr>
+        <w:tab/>
+        <w:t>Game Art</w:t>
+      </w:r>
+    </w:p>
+    <w:p>
+      <w:pPr>
+        <w:rPr>
+          <w:highlight w:val="yellow"/>
+        </w:rPr>
+      </w:pPr>
+      <w:r>
+        <w:rPr>
+          <w:highlight w:val="yellow"/>
+        </w:rPr>
+        <w:tab/>
+      </w:r>
+      <w:r>
+        <w:rPr>
+          <w:highlight w:val="yellow"/>
+        </w:rPr>
+        <w:tab/>
+      </w:r>
+      <w:r>
+        <w:rPr>
+          <w:highlight w:val="yellow"/>
+        </w:rPr>
+        <w:tab/>
+        <w:t>Level Design</w:t>
+      </w:r>
+    </w:p>
+    <w:p>
+      <w:pPr>
+        <w:rPr>
+          <w:highlight w:val="yellow"/>
+        </w:rPr>
+      </w:pPr>
+      <w:r>
+        <w:rPr>
+          <w:highlight w:val="yellow"/>
+        </w:rPr>
+        <w:tab/>
+      </w:r>
+      <w:r>
+        <w:rPr>
+          <w:highlight w:val="yellow"/>
+        </w:rPr>
+        <w:tab/>
+      </w:r>
+      <w:r>
+        <w:rPr>
+          <w:highlight w:val="yellow"/>
+        </w:rPr>
+        <w:tab/>
+        <w:t>Character Design</w:t>
+      </w:r>
+    </w:p>
+    <w:p>
+      <w:pPr>
+        <w:rPr>
+          <w:highlight w:val="yellow"/>
+        </w:rPr>
+      </w:pPr>
+      <w:r>
+        <w:rPr>
+          <w:highlight w:val="yellow"/>
+        </w:rPr>
+        <w:tab/>
+      </w:r>
+      <w:r>
+        <w:rPr>
+          <w:highlight w:val="yellow"/>
+        </w:rPr>
+        <w:tab/>
+        <w:t>Game graphics</w:t>
+      </w:r>
+    </w:p>
+    <w:p>
+      <w:pPr>
+        <w:rPr>
+          <w:highlight w:val="yellow"/>
+        </w:rPr>
+      </w:pPr>
+      <w:r>
+        <w:rPr>
+          <w:highlight w:val="yellow"/>
+        </w:rPr>
+        <w:lastRenderedPageBreak/>
+        <w:tab/>
+      </w:r>
+      <w:r>
+        <w:rPr>
+          <w:highlight w:val="yellow"/>
+        </w:rPr>
+        <w:tab/>
+      </w:r>
+      <w:r>
+        <w:rPr>
+          <w:highlight w:val="yellow"/>
+        </w:rPr>
+        <w:t>Game controls</w:t>
+      </w:r>
+    </w:p>
+    <w:p>
+      <w:pPr>
+        <w:rPr>
+          <w:highlight w:val="yellow"/>
+        </w:rPr>
+      </w:pPr>
+      <w:r>
+        <w:rPr>
+          <w:highlight w:val="yellow"/>
+        </w:rPr>
+        <w:tab/>
+      </w:r>
+      <w:r>
+        <w:rPr>
+          <w:highlight w:val="yellow"/>
+        </w:rPr>
+        <w:tab/>
+        <w:t>Game difficulty</w:t>
+      </w:r>
+    </w:p>
+    <w:p>
+      <w:pPr>
+        <w:rPr>
+          <w:highlight w:val="yellow"/>
+        </w:rPr>
+      </w:pPr>
+      <w:r>
+        <w:rPr>
+          <w:highlight w:val="yellow"/>
+        </w:rPr>
+        <w:tab/>
+      </w:r>
+      <w:r>
+        <w:rPr>
+          <w:highlight w:val="yellow"/>
+        </w:rPr>
+        <w:tab/>
+        <w:t>Storytelling</w:t>
+      </w:r>
+    </w:p>
+    <w:p>
+      <w:pPr>
+        <w:rPr>
+          <w:highlight w:val="yellow"/>
+        </w:rPr>
+      </w:pPr>
+      <w:r>
+        <w:rPr>
+          <w:highlight w:val="yellow"/>
+        </w:rPr>
+        <w:tab/>
         <w:t>A review of {INSERT THEMATIC AREA}</w:t>
       </w:r>
     </w:p>
@@ -313,6 +597,59 @@
         <w:rPr>
           <w:highlight w:val="yellow"/>
         </w:rPr>
+        <w:tab/>
+      </w:r>
+      <w:r>
+        <w:rPr>
+          <w:highlight w:val="yellow"/>
+        </w:rPr>
+        <w:tab/>
+        <w:t>Rollable</w:t>
+      </w:r>
+    </w:p>
+    <w:p>
+      <w:pPr>
+        <w:rPr>
+          <w:highlight w:val="yellow"/>
+        </w:rPr>
+      </w:pPr>
+      <w:r>
+        <w:rPr>
+          <w:highlight w:val="yellow"/>
+        </w:rPr>
+        <w:tab/>
+      </w:r>
+      <w:r>
+        <w:rPr>
+          <w:highlight w:val="yellow"/>
+        </w:rPr>
+        <w:tab/>
+      </w:r>
+      <w:proofErr w:type="gramStart"/>
+      <w:r>
+        <w:rPr>
+          <w:highlight w:val="yellow"/>
+        </w:rPr>
+        <w:t>Other</w:t>
+      </w:r>
+      <w:proofErr w:type="gramEnd"/>
+      <w:r>
+        <w:rPr>
+          <w:highlight w:val="yellow"/>
+        </w:rPr>
+        <w:t xml:space="preserve"> lab</w:t>
+      </w:r>
+    </w:p>
+    <w:p>
+      <w:pPr>
+        <w:rPr>
+          <w:highlight w:val="yellow"/>
+        </w:rPr>
+      </w:pPr>
+      <w:r>
+        <w:rPr>
+          <w:highlight w:val="yellow"/>
+        </w:rPr>
         <w:t>TODO – 3 Problem – rename to project title</w:t>
       </w:r>
     </w:p>
@@ -367,14 +704,19 @@
     <w:p>
       <w:pPr>
         <w:rPr>
-          <w:highlight w:val="yellow"/>
-        </w:rPr>
-      </w:pPr>
-      <w:r>
-        <w:rPr>
-          <w:highlight w:val="yellow"/>
-        </w:rPr>
-        <w:tab/>
+          <w:highlight w:val="green"/>
+        </w:rPr>
+      </w:pPr>
+      <w:r>
+        <w:rPr>
+          <w:highlight w:val="yellow"/>
+        </w:rPr>
+        <w:tab/>
+      </w:r>
+      <w:r>
+        <w:rPr>
+          <w:highlight w:val="green"/>
+        </w:rPr>
         <w:t>Objectives</w:t>
       </w:r>
     </w:p>
@@ -386,6 +728,21 @@
       </w:pPr>
       <w:r>
         <w:rPr>
+          <w:highlight w:val="green"/>
+        </w:rPr>
+        <w:tab/>
+      </w:r>
+      <w:r>
+        <w:rPr>
+          <w:highlight w:val="green"/>
+        </w:rPr>
+        <w:tab/>
+        <w:t>What is the overall objective of the project. What do I produce as a final deliverable.</w:t>
+      </w:r>
+    </w:p>
+    <w:p>
+      <w:r>
+        <w:rPr>
           <w:highlight w:val="yellow"/>
         </w:rPr>
         <w:tab/>
@@ -404,14 +761,28 @@
       </w:r>
     </w:p>
     <w:p>
-      <w:pPr>
-        <w:rPr>
-          <w:highlight w:val="yellow"/>
-        </w:rPr>
-      </w:pPr>
-      <w:r>
-        <w:rPr>
-          <w:highlight w:val="yellow"/>
+      <w:r>
+        <w:tab/>
+      </w:r>
+      <w:r>
+        <w:tab/>
+      </w:r>
+      <w:r>
+        <w:rPr>
+          <w:highlight w:val="red"/>
+        </w:rPr>
+        <w:t>SHOULD I REPLACE WHAT I HAVE FOR NON-FUNCTIONAL REQUIREMENTS HERE???</w:t>
+      </w:r>
+    </w:p>
+    <w:p>
+      <w:pPr>
+        <w:rPr>
+          <w:highlight w:val="green"/>
+        </w:rPr>
+      </w:pPr>
+      <w:r>
+        <w:rPr>
+          <w:highlight w:val="green"/>
         </w:rPr>
         <w:tab/>
         <w:t>Functional Requirements</w:t>
@@ -459,6 +830,84 @@
           <w:highlight w:val="green"/>
         </w:rPr>
         <w:tab/>
+      </w:r>
+      <w:r>
+        <w:rPr>
+          <w:highlight w:val="green"/>
+        </w:rPr>
+        <w:tab/>
+        <w:t>Player</w:t>
+      </w:r>
+    </w:p>
+    <w:p>
+      <w:pPr>
+        <w:rPr>
+          <w:highlight w:val="green"/>
+        </w:rPr>
+      </w:pPr>
+      <w:r>
+        <w:rPr>
+          <w:highlight w:val="green"/>
+        </w:rPr>
+        <w:tab/>
+      </w:r>
+      <w:r>
+        <w:rPr>
+          <w:highlight w:val="green"/>
+        </w:rPr>
+        <w:tab/>
+      </w:r>
+      <w:r>
+        <w:rPr>
+          <w:highlight w:val="green"/>
+        </w:rPr>
+        <w:tab/>
+        <w:t>Enemy</w:t>
+      </w:r>
+    </w:p>
+    <w:p>
+      <w:pPr>
+        <w:rPr>
+          <w:highlight w:val="green"/>
+        </w:rPr>
+      </w:pPr>
+      <w:r>
+        <w:rPr>
+          <w:highlight w:val="green"/>
+        </w:rPr>
+        <w:tab/>
+      </w:r>
+      <w:r>
+        <w:rPr>
+          <w:highlight w:val="green"/>
+        </w:rPr>
+        <w:tab/>
+      </w:r>
+      <w:r>
+        <w:rPr>
+          <w:highlight w:val="green"/>
+        </w:rPr>
+        <w:tab/>
+        <w:t>Friend</w:t>
+      </w:r>
+    </w:p>
+    <w:p>
+      <w:pPr>
+        <w:rPr>
+          <w:highlight w:val="green"/>
+        </w:rPr>
+      </w:pPr>
+      <w:r>
+        <w:rPr>
+          <w:highlight w:val="green"/>
+        </w:rPr>
+        <w:tab/>
+      </w:r>
+      <w:r>
+        <w:rPr>
+          <w:highlight w:val="green"/>
+        </w:rPr>
+        <w:tab/>
         <w:t>Character Statistics</w:t>
       </w:r>
     </w:p>
@@ -479,6 +928,110 @@
           <w:highlight w:val="green"/>
         </w:rPr>
         <w:tab/>
+      </w:r>
+      <w:r>
+        <w:rPr>
+          <w:highlight w:val="green"/>
+        </w:rPr>
+        <w:tab/>
+        <w:t>Health</w:t>
+      </w:r>
+    </w:p>
+    <w:p>
+      <w:pPr>
+        <w:rPr>
+          <w:highlight w:val="green"/>
+        </w:rPr>
+      </w:pPr>
+      <w:r>
+        <w:rPr>
+          <w:highlight w:val="green"/>
+        </w:rPr>
+        <w:tab/>
+      </w:r>
+      <w:r>
+        <w:rPr>
+          <w:highlight w:val="green"/>
+        </w:rPr>
+        <w:tab/>
+      </w:r>
+      <w:r>
+        <w:rPr>
+          <w:highlight w:val="green"/>
+        </w:rPr>
+        <w:tab/>
+        <w:t>Stamina</w:t>
+      </w:r>
+    </w:p>
+    <w:p>
+      <w:pPr>
+        <w:rPr>
+          <w:highlight w:val="green"/>
+        </w:rPr>
+      </w:pPr>
+      <w:r>
+        <w:rPr>
+          <w:highlight w:val="green"/>
+        </w:rPr>
+        <w:tab/>
+      </w:r>
+      <w:r>
+        <w:rPr>
+          <w:highlight w:val="green"/>
+        </w:rPr>
+        <w:tab/>
+      </w:r>
+      <w:r>
+        <w:rPr>
+          <w:highlight w:val="green"/>
+        </w:rPr>
+        <w:tab/>
+        <w:t>Magic</w:t>
+      </w:r>
+    </w:p>
+    <w:p>
+      <w:pPr>
+        <w:rPr>
+          <w:highlight w:val="green"/>
+        </w:rPr>
+      </w:pPr>
+      <w:r>
+        <w:rPr>
+          <w:highlight w:val="green"/>
+        </w:rPr>
+        <w:tab/>
+      </w:r>
+      <w:r>
+        <w:rPr>
+          <w:highlight w:val="green"/>
+        </w:rPr>
+        <w:tab/>
+      </w:r>
+      <w:r>
+        <w:rPr>
+          <w:highlight w:val="green"/>
+        </w:rPr>
+        <w:tab/>
+        <w:t>Maximum carry capacity</w:t>
+      </w:r>
+    </w:p>
+    <w:p>
+      <w:pPr>
+        <w:rPr>
+          <w:highlight w:val="green"/>
+        </w:rPr>
+      </w:pPr>
+      <w:r>
+        <w:rPr>
+          <w:highlight w:val="green"/>
+        </w:rPr>
+        <w:tab/>
+      </w:r>
+      <w:r>
+        <w:rPr>
+          <w:highlight w:val="green"/>
+        </w:rPr>
+        <w:tab/>
         <w:t>Movement</w:t>
       </w:r>
     </w:p>
@@ -492,6 +1045,58 @@
         <w:rPr>
           <w:highlight w:val="green"/>
         </w:rPr>
+        <w:tab/>
+      </w:r>
+      <w:r>
+        <w:rPr>
+          <w:highlight w:val="green"/>
+        </w:rPr>
+        <w:tab/>
+      </w:r>
+      <w:r>
+        <w:rPr>
+          <w:highlight w:val="green"/>
+        </w:rPr>
+        <w:tab/>
+        <w:t>Walking</w:t>
+      </w:r>
+    </w:p>
+    <w:p>
+      <w:pPr>
+        <w:rPr>
+          <w:highlight w:val="green"/>
+        </w:rPr>
+      </w:pPr>
+      <w:r>
+        <w:rPr>
+          <w:highlight w:val="green"/>
+        </w:rPr>
+        <w:tab/>
+      </w:r>
+      <w:r>
+        <w:rPr>
+          <w:highlight w:val="green"/>
+        </w:rPr>
+        <w:tab/>
+      </w:r>
+      <w:r>
+        <w:rPr>
+          <w:highlight w:val="green"/>
+        </w:rPr>
+        <w:tab/>
+        <w:t>Running</w:t>
+      </w:r>
+    </w:p>
+    <w:p>
+      <w:pPr>
+        <w:rPr>
+          <w:highlight w:val="green"/>
+        </w:rPr>
+      </w:pPr>
+      <w:r>
+        <w:rPr>
+          <w:highlight w:val="green"/>
+        </w:rPr>
         <w:lastRenderedPageBreak/>
         <w:tab/>
       </w:r>
@@ -500,6 +1105,170 @@
           <w:highlight w:val="green"/>
         </w:rPr>
         <w:tab/>
+      </w:r>
+      <w:r>
+        <w:rPr>
+          <w:highlight w:val="green"/>
+        </w:rPr>
+        <w:tab/>
+        <w:t>Sprinting</w:t>
+      </w:r>
+    </w:p>
+    <w:p>
+      <w:pPr>
+        <w:rPr>
+          <w:highlight w:val="green"/>
+        </w:rPr>
+      </w:pPr>
+      <w:r>
+        <w:rPr>
+          <w:highlight w:val="green"/>
+        </w:rPr>
+        <w:tab/>
+      </w:r>
+      <w:r>
+        <w:rPr>
+          <w:highlight w:val="green"/>
+        </w:rPr>
+        <w:tab/>
+      </w:r>
+      <w:r>
+        <w:rPr>
+          <w:highlight w:val="green"/>
+        </w:rPr>
+        <w:tab/>
+        <w:t>Rolling</w:t>
+      </w:r>
+    </w:p>
+    <w:p>
+      <w:pPr>
+        <w:rPr>
+          <w:highlight w:val="green"/>
+        </w:rPr>
+      </w:pPr>
+      <w:r>
+        <w:rPr>
+          <w:highlight w:val="green"/>
+        </w:rPr>
+        <w:tab/>
+      </w:r>
+      <w:r>
+        <w:rPr>
+          <w:highlight w:val="green"/>
+        </w:rPr>
+        <w:tab/>
+      </w:r>
+      <w:r>
+        <w:rPr>
+          <w:highlight w:val="green"/>
+        </w:rPr>
+        <w:tab/>
+        <w:t>Falling (</w:t>
+      </w:r>
+      <w:proofErr w:type="spellStart"/>
+      <w:r>
+        <w:rPr>
+          <w:highlight w:val="green"/>
+        </w:rPr>
+        <w:t>raycasting</w:t>
+      </w:r>
+      <w:proofErr w:type="spellEnd"/>
+      <w:r>
+        <w:rPr>
+          <w:highlight w:val="green"/>
+        </w:rPr>
+        <w:t>)</w:t>
+      </w:r>
+    </w:p>
+    <w:p>
+      <w:pPr>
+        <w:rPr>
+          <w:highlight w:val="green"/>
+        </w:rPr>
+      </w:pPr>
+      <w:r>
+        <w:rPr>
+          <w:highlight w:val="green"/>
+        </w:rPr>
+        <w:tab/>
+      </w:r>
+      <w:r>
+        <w:rPr>
+          <w:highlight w:val="green"/>
+        </w:rPr>
+        <w:tab/>
+        <w:t>Camera</w:t>
+      </w:r>
+    </w:p>
+    <w:p>
+      <w:pPr>
+        <w:rPr>
+          <w:highlight w:val="green"/>
+        </w:rPr>
+      </w:pPr>
+      <w:r>
+        <w:rPr>
+          <w:highlight w:val="green"/>
+        </w:rPr>
+        <w:tab/>
+      </w:r>
+      <w:r>
+        <w:rPr>
+          <w:highlight w:val="green"/>
+        </w:rPr>
+        <w:tab/>
+      </w:r>
+      <w:r>
+        <w:rPr>
+          <w:highlight w:val="green"/>
+        </w:rPr>
+        <w:tab/>
+        <w:t>Player movement</w:t>
+      </w:r>
+    </w:p>
+    <w:p>
+      <w:pPr>
+        <w:rPr>
+          <w:highlight w:val="green"/>
+        </w:rPr>
+      </w:pPr>
+      <w:r>
+        <w:rPr>
+          <w:highlight w:val="green"/>
+        </w:rPr>
+        <w:tab/>
+      </w:r>
+      <w:r>
+        <w:rPr>
+          <w:highlight w:val="green"/>
+        </w:rPr>
+        <w:tab/>
+      </w:r>
+      <w:r>
+        <w:rPr>
+          <w:highlight w:val="green"/>
+        </w:rPr>
+        <w:tab/>
+        <w:t>Environment collision</w:t>
+      </w:r>
+    </w:p>
+    <w:p>
+      <w:pPr>
+        <w:rPr>
+          <w:highlight w:val="green"/>
+        </w:rPr>
+      </w:pPr>
+      <w:r>
+        <w:rPr>
+          <w:highlight w:val="green"/>
+        </w:rPr>
+        <w:tab/>
+      </w:r>
+      <w:r>
+        <w:rPr>
+          <w:highlight w:val="green"/>
+        </w:rPr>
+        <w:tab/>
         <w:t>Items</w:t>
       </w:r>
     </w:p>
@@ -520,6 +1289,117 @@
           <w:highlight w:val="green"/>
         </w:rPr>
         <w:tab/>
+      </w:r>
+      <w:r>
+        <w:rPr>
+          <w:highlight w:val="green"/>
+        </w:rPr>
+        <w:tab/>
+        <w:t>Weapons</w:t>
+      </w:r>
+    </w:p>
+    <w:p>
+      <w:pPr>
+        <w:rPr>
+          <w:highlight w:val="green"/>
+        </w:rPr>
+      </w:pPr>
+      <w:r>
+        <w:rPr>
+          <w:highlight w:val="green"/>
+        </w:rPr>
+        <w:tab/>
+      </w:r>
+      <w:r>
+        <w:rPr>
+          <w:highlight w:val="green"/>
+        </w:rPr>
+        <w:tab/>
+      </w:r>
+      <w:r>
+        <w:rPr>
+          <w:highlight w:val="green"/>
+        </w:rPr>
+        <w:tab/>
+      </w:r>
+      <w:proofErr w:type="spellStart"/>
+      <w:r>
+        <w:rPr>
+          <w:highlight w:val="green"/>
+        </w:rPr>
+        <w:t>Armour</w:t>
+      </w:r>
+      <w:proofErr w:type="spellEnd"/>
+    </w:p>
+    <w:p>
+      <w:pPr>
+        <w:rPr>
+          <w:highlight w:val="green"/>
+        </w:rPr>
+      </w:pPr>
+      <w:r>
+        <w:rPr>
+          <w:highlight w:val="green"/>
+        </w:rPr>
+        <w:tab/>
+      </w:r>
+      <w:r>
+        <w:rPr>
+          <w:highlight w:val="green"/>
+        </w:rPr>
+        <w:tab/>
+      </w:r>
+      <w:r>
+        <w:rPr>
+          <w:highlight w:val="green"/>
+        </w:rPr>
+        <w:tab/>
+        <w:t>Consumables</w:t>
+      </w:r>
+    </w:p>
+    <w:p>
+      <w:pPr>
+        <w:rPr>
+          <w:highlight w:val="green"/>
+        </w:rPr>
+      </w:pPr>
+      <w:r>
+        <w:rPr>
+          <w:highlight w:val="green"/>
+        </w:rPr>
+        <w:tab/>
+      </w:r>
+      <w:r>
+        <w:rPr>
+          <w:highlight w:val="green"/>
+        </w:rPr>
+        <w:tab/>
+      </w:r>
+      <w:r>
+        <w:rPr>
+          <w:highlight w:val="green"/>
+        </w:rPr>
+        <w:tab/>
+        <w:t>Quest items</w:t>
+      </w:r>
+    </w:p>
+    <w:p>
+      <w:pPr>
+        <w:rPr>
+          <w:highlight w:val="green"/>
+        </w:rPr>
+      </w:pPr>
+      <w:r>
+        <w:rPr>
+          <w:highlight w:val="green"/>
+        </w:rPr>
+        <w:tab/>
+      </w:r>
+      <w:r>
+        <w:rPr>
+          <w:highlight w:val="green"/>
+        </w:rPr>
+        <w:tab/>
         <w:t>Combat</w:t>
       </w:r>
     </w:p>
@@ -620,24 +1500,133 @@
           <w:highlight w:val="green"/>
         </w:rPr>
         <w:tab/>
+      </w:r>
+      <w:r>
+        <w:rPr>
+          <w:highlight w:val="green"/>
+        </w:rPr>
+        <w:tab/>
+      </w:r>
+      <w:r>
+        <w:rPr>
+          <w:highlight w:val="green"/>
+        </w:rPr>
+        <w:t xml:space="preserve">Set </w:t>
+      </w:r>
+      <w:r>
+        <w:rPr>
+          <w:highlight w:val="green"/>
+        </w:rPr>
+        <w:t>Markers</w:t>
+      </w:r>
+    </w:p>
+    <w:p>
+      <w:pPr>
+        <w:rPr>
+          <w:highlight w:val="green"/>
+        </w:rPr>
+      </w:pPr>
+      <w:r>
+        <w:rPr>
+          <w:highlight w:val="green"/>
+        </w:rPr>
+        <w:tab/>
+      </w:r>
+      <w:r>
+        <w:rPr>
+          <w:highlight w:val="green"/>
+        </w:rPr>
+        <w:tab/>
+        <w:t>Animations</w:t>
+      </w:r>
+    </w:p>
+    <w:p>
+      <w:pPr>
+        <w:rPr>
+          <w:highlight w:val="green"/>
+        </w:rPr>
+      </w:pPr>
+      <w:r>
+        <w:rPr>
+          <w:highlight w:val="green"/>
+        </w:rPr>
+        <w:tab/>
+      </w:r>
+      <w:r>
+        <w:rPr>
+          <w:highlight w:val="green"/>
+        </w:rPr>
+        <w:tab/>
+      </w:r>
+      <w:r>
+        <w:rPr>
+          <w:highlight w:val="green"/>
+        </w:rPr>
+        <w:tab/>
+        <w:t>Animation blending</w:t>
+      </w:r>
+    </w:p>
+    <w:p>
+      <w:pPr>
+        <w:rPr>
+          <w:highlight w:val="yellow"/>
+        </w:rPr>
+      </w:pPr>
+      <w:r>
+        <w:rPr>
+          <w:highlight w:val="green"/>
+        </w:rPr>
+        <w:tab/>
+      </w:r>
+      <w:r>
+        <w:rPr>
+          <w:highlight w:val="green"/>
+        </w:rPr>
+        <w:tab/>
+      </w:r>
+      <w:r>
+        <w:rPr>
+          <w:highlight w:val="green"/>
+        </w:rPr>
+        <w:tab/>
+        <w:t>Animation masking</w:t>
+      </w:r>
+    </w:p>
+    <w:p>
+      <w:pPr>
+        <w:rPr>
+          <w:highlight w:val="green"/>
+        </w:rPr>
+      </w:pPr>
+      <w:r>
+        <w:rPr>
+          <w:highlight w:val="green"/>
+        </w:rPr>
+        <w:tab/>
+      </w:r>
+      <w:r>
+        <w:rPr>
+          <w:highlight w:val="green"/>
+        </w:rPr>
+        <w:tab/>
         <w:t>Sneaking</w:t>
       </w:r>
     </w:p>
     <w:p>
       <w:pPr>
         <w:rPr>
-          <w:highlight w:val="yellow"/>
-        </w:rPr>
-      </w:pPr>
-      <w:r>
-        <w:rPr>
-          <w:highlight w:val="yellow"/>
-        </w:rPr>
-        <w:tab/>
-      </w:r>
-      <w:r>
-        <w:rPr>
-          <w:highlight w:val="yellow"/>
+          <w:highlight w:val="green"/>
+        </w:rPr>
+      </w:pPr>
+      <w:r>
+        <w:rPr>
+          <w:highlight w:val="green"/>
+        </w:rPr>
+        <w:tab/>
+      </w:r>
+      <w:r>
+        <w:rPr>
+          <w:highlight w:val="green"/>
         </w:rPr>
         <w:tab/>
         <w:t>Unique 3d art</w:t>
@@ -646,18 +1635,18 @@
     <w:p>
       <w:pPr>
         <w:rPr>
-          <w:highlight w:val="yellow"/>
-        </w:rPr>
-      </w:pPr>
-      <w:r>
-        <w:rPr>
-          <w:highlight w:val="yellow"/>
-        </w:rPr>
-        <w:tab/>
-      </w:r>
-      <w:r>
-        <w:rPr>
-          <w:highlight w:val="yellow"/>
+          <w:highlight w:val="green"/>
+        </w:rPr>
+      </w:pPr>
+      <w:r>
+        <w:rPr>
+          <w:highlight w:val="green"/>
+        </w:rPr>
+        <w:tab/>
+      </w:r>
+      <w:r>
+        <w:rPr>
+          <w:highlight w:val="green"/>
         </w:rPr>
         <w:tab/>
         <w:t>Quests</w:t>
@@ -680,6 +1669,57 @@
           <w:highlight w:val="yellow"/>
         </w:rPr>
         <w:tab/>
+        <w:t>Ai -&gt; Finite State Machines</w:t>
+      </w:r>
+    </w:p>
+    <w:p>
+      <w:pPr>
+        <w:rPr>
+          <w:highlight w:val="yellow"/>
+        </w:rPr>
+      </w:pPr>
+      <w:r>
+        <w:rPr>
+          <w:highlight w:val="yellow"/>
+        </w:rPr>
+        <w:tab/>
+      </w:r>
+      <w:r>
+        <w:rPr>
+          <w:highlight w:val="yellow"/>
+        </w:rPr>
+        <w:tab/>
+      </w:r>
+      <w:r>
+        <w:rPr>
+          <w:highlight w:val="yellow"/>
+        </w:rPr>
+        <w:tab/>
+      </w:r>
+      <w:r>
+        <w:rPr>
+          <w:highlight w:val="yellow"/>
+        </w:rPr>
+        <w:t>https://www.youtube.com/watch?v=Vt8aZDPzRjI&amp;t=770s</w:t>
+      </w:r>
+    </w:p>
+    <w:p>
+      <w:pPr>
+        <w:rPr>
+          <w:highlight w:val="green"/>
+        </w:rPr>
+      </w:pPr>
+      <w:r>
+        <w:rPr>
+          <w:highlight w:val="green"/>
+        </w:rPr>
+        <w:tab/>
+      </w:r>
+      <w:r>
+        <w:rPr>
+          <w:highlight w:val="green"/>
+        </w:rPr>
+        <w:tab/>
         <w:t>GAME STATE PERSISTENCE</w:t>
       </w:r>
     </w:p>
@@ -690,10 +1730,12 @@
         </w:rPr>
       </w:pPr>
       <w:r>
-        <w:rPr>
-          <w:highlight w:val="yellow"/>
-        </w:rPr>
-        <w:tab/>
+        <w:tab/>
+      </w:r>
+      <w:r>
+        <w:rPr>
+          <w:highlight w:val="green"/>
+        </w:rPr>
         <w:t>Non-functional Requirements</w:t>
       </w:r>
     </w:p>
@@ -701,13 +1743,14 @@
       <w:pPr>
         <w:ind w:left="1440"/>
         <w:rPr>
-          <w:highlight w:val="yellow"/>
-        </w:rPr>
-      </w:pPr>
-      <w:r>
-        <w:rPr>
-          <w:highlight w:val="yellow"/>
-        </w:rPr>
+          <w:highlight w:val="green"/>
+        </w:rPr>
+      </w:pPr>
+      <w:r>
+        <w:rPr>
+          <w:highlight w:val="green"/>
+        </w:rPr>
+        <w:lastRenderedPageBreak/>
         <w:t>Nonfunctional Requirements (NFRs) define system attributes such as security, reliability, performance, maintainability, scalability, and usability. They serve as constraints or restrictions on the design of the system across the different backlogs.</w:t>
       </w:r>
     </w:p>
@@ -715,18 +1758,18 @@
       <w:pPr>
         <w:ind w:left="1440" w:firstLine="720"/>
         <w:rPr>
-          <w:highlight w:val="yellow"/>
-        </w:rPr>
-      </w:pPr>
-      <w:r>
-        <w:rPr>
-          <w:highlight w:val="yellow"/>
+          <w:highlight w:val="green"/>
+        </w:rPr>
+      </w:pPr>
+      <w:r>
+        <w:rPr>
+          <w:highlight w:val="green"/>
         </w:rPr>
         <w:t>User friendly</w:t>
       </w:r>
       <w:r>
         <w:rPr>
-          <w:highlight w:val="yellow"/>
+          <w:highlight w:val="green"/>
         </w:rPr>
         <w:t xml:space="preserve"> UI</w:t>
       </w:r>
@@ -735,12 +1778,12 @@
       <w:pPr>
         <w:ind w:left="1440" w:firstLine="720"/>
         <w:rPr>
-          <w:highlight w:val="yellow"/>
-        </w:rPr>
-      </w:pPr>
-      <w:r>
-        <w:rPr>
-          <w:highlight w:val="yellow"/>
+          <w:highlight w:val="green"/>
+        </w:rPr>
+      </w:pPr>
+      <w:r>
+        <w:rPr>
+          <w:highlight w:val="green"/>
         </w:rPr>
         <w:t>Story via quest tutorial</w:t>
       </w:r>
@@ -749,12 +1792,12 @@
       <w:pPr>
         <w:ind w:left="1440" w:firstLine="720"/>
         <w:rPr>
-          <w:highlight w:val="yellow"/>
-        </w:rPr>
-      </w:pPr>
-      <w:r>
-        <w:rPr>
-          <w:highlight w:val="yellow"/>
+          <w:highlight w:val="green"/>
+        </w:rPr>
+      </w:pPr>
+      <w:r>
+        <w:rPr>
+          <w:highlight w:val="green"/>
         </w:rPr>
         <w:t>Fun and interactive combat</w:t>
       </w:r>
@@ -1002,183 +2045,183 @@
         <w:rPr>
           <w:highlight w:val="yellow"/>
         </w:rPr>
+        <w:tab/>
+      </w:r>
+      <w:r>
+        <w:rPr>
+          <w:highlight w:val="yellow"/>
+        </w:rPr>
+        <w:tab/>
+      </w:r>
+      <w:r>
+        <w:rPr>
+          <w:highlight w:val="yellow"/>
+        </w:rPr>
+        <w:tab/>
+        <w:t>Qualitive</w:t>
+      </w:r>
+    </w:p>
+    <w:p>
+      <w:pPr>
+        <w:rPr>
+          <w:highlight w:val="yellow"/>
+        </w:rPr>
+      </w:pPr>
+      <w:r>
+        <w:rPr>
+          <w:highlight w:val="yellow"/>
+        </w:rPr>
+        <w:tab/>
+        <w:t>Prototype</w:t>
+      </w:r>
+    </w:p>
+    <w:p>
+      <w:pPr>
+        <w:rPr>
+          <w:highlight w:val="yellow"/>
+        </w:rPr>
+      </w:pPr>
+      <w:r>
+        <w:rPr>
+          <w:highlight w:val="yellow"/>
+        </w:rPr>
+        <w:tab/>
+      </w:r>
+      <w:r>
+        <w:rPr>
+          <w:highlight w:val="yellow"/>
+        </w:rPr>
+        <w:tab/>
+        <w:t>Wireframes</w:t>
+      </w:r>
+    </w:p>
+    <w:p>
+      <w:pPr>
+        <w:rPr>
+          <w:highlight w:val="yellow"/>
+        </w:rPr>
+      </w:pPr>
+      <w:r>
+        <w:rPr>
+          <w:highlight w:val="yellow"/>
+        </w:rPr>
+        <w:tab/>
+      </w:r>
+      <w:r>
+        <w:rPr>
+          <w:highlight w:val="yellow"/>
+        </w:rPr>
+        <w:tab/>
+        <w:t>Paper prototype</w:t>
+      </w:r>
+    </w:p>
+    <w:p>
+      <w:pPr>
+        <w:rPr>
+          <w:highlight w:val="yellow"/>
+        </w:rPr>
+      </w:pPr>
+      <w:r>
+        <w:rPr>
+          <w:highlight w:val="yellow"/>
+        </w:rPr>
+        <w:t>TODO – 5 Conclusions and Future Work</w:t>
+      </w:r>
+    </w:p>
+    <w:p>
+      <w:pPr>
+        <w:rPr>
+          <w:highlight w:val="yellow"/>
+        </w:rPr>
+      </w:pPr>
+      <w:r>
+        <w:rPr>
+          <w:highlight w:val="yellow"/>
+        </w:rPr>
+        <w:tab/>
+        <w:t>Discussion</w:t>
+      </w:r>
+    </w:p>
+    <w:p>
+      <w:pPr>
+        <w:rPr>
+          <w:highlight w:val="yellow"/>
+        </w:rPr>
+      </w:pPr>
+      <w:r>
+        <w:rPr>
+          <w:highlight w:val="yellow"/>
+        </w:rPr>
+        <w:tab/>
+      </w:r>
+      <w:r>
+        <w:rPr>
+          <w:highlight w:val="yellow"/>
+        </w:rPr>
+        <w:tab/>
+        <w:t>Discussion on my research</w:t>
+      </w:r>
+    </w:p>
+    <w:p>
+      <w:pPr>
+        <w:rPr>
+          <w:highlight w:val="yellow"/>
+        </w:rPr>
+      </w:pPr>
+      <w:r>
+        <w:rPr>
+          <w:highlight w:val="yellow"/>
+        </w:rPr>
+        <w:tab/>
+        <w:t>Conclusion</w:t>
+      </w:r>
+    </w:p>
+    <w:p>
+      <w:pPr>
+        <w:rPr>
+          <w:highlight w:val="yellow"/>
+        </w:rPr>
+      </w:pPr>
+      <w:r>
+        <w:rPr>
+          <w:highlight w:val="yellow"/>
+        </w:rPr>
+        <w:tab/>
+        <w:t>Future Work</w:t>
+      </w:r>
+    </w:p>
+    <w:p>
+      <w:pPr>
+        <w:rPr>
+          <w:highlight w:val="yellow"/>
+        </w:rPr>
+      </w:pPr>
+      <w:r>
+        <w:rPr>
+          <w:highlight w:val="yellow"/>
+        </w:rPr>
+        <w:t>TODO - Bibliography</w:t>
+      </w:r>
+    </w:p>
+    <w:p>
+      <w:pPr>
+        <w:rPr>
+          <w:highlight w:val="yellow"/>
+        </w:rPr>
+      </w:pPr>
+      <w:r>
+        <w:rPr>
+          <w:highlight w:val="yellow"/>
+        </w:rPr>
+        <w:t>TODO – Code Snippets</w:t>
+      </w:r>
+    </w:p>
+    <w:p>
+      <w:r>
+        <w:rPr>
+          <w:highlight w:val="yellow"/>
+        </w:rPr>
         <w:lastRenderedPageBreak/>
-        <w:tab/>
-      </w:r>
-      <w:r>
-        <w:rPr>
-          <w:highlight w:val="yellow"/>
-        </w:rPr>
-        <w:tab/>
-      </w:r>
-      <w:r>
-        <w:rPr>
-          <w:highlight w:val="yellow"/>
-        </w:rPr>
-        <w:tab/>
-        <w:t>Qualitive</w:t>
-      </w:r>
-    </w:p>
-    <w:p>
-      <w:pPr>
-        <w:rPr>
-          <w:highlight w:val="yellow"/>
-        </w:rPr>
-      </w:pPr>
-      <w:r>
-        <w:rPr>
-          <w:highlight w:val="yellow"/>
-        </w:rPr>
-        <w:tab/>
-        <w:t>Prototype</w:t>
-      </w:r>
-    </w:p>
-    <w:p>
-      <w:pPr>
-        <w:rPr>
-          <w:highlight w:val="yellow"/>
-        </w:rPr>
-      </w:pPr>
-      <w:r>
-        <w:rPr>
-          <w:highlight w:val="yellow"/>
-        </w:rPr>
-        <w:tab/>
-      </w:r>
-      <w:r>
-        <w:rPr>
-          <w:highlight w:val="yellow"/>
-        </w:rPr>
-        <w:tab/>
-        <w:t>Wireframes</w:t>
-      </w:r>
-    </w:p>
-    <w:p>
-      <w:pPr>
-        <w:rPr>
-          <w:highlight w:val="yellow"/>
-        </w:rPr>
-      </w:pPr>
-      <w:r>
-        <w:rPr>
-          <w:highlight w:val="yellow"/>
-        </w:rPr>
-        <w:tab/>
-      </w:r>
-      <w:r>
-        <w:rPr>
-          <w:highlight w:val="yellow"/>
-        </w:rPr>
-        <w:tab/>
-        <w:t>Paper prototype</w:t>
-      </w:r>
-    </w:p>
-    <w:p>
-      <w:pPr>
-        <w:rPr>
-          <w:highlight w:val="yellow"/>
-        </w:rPr>
-      </w:pPr>
-      <w:r>
-        <w:rPr>
-          <w:highlight w:val="yellow"/>
-        </w:rPr>
-        <w:t>TODO – 5 Conclusions and Future Work</w:t>
-      </w:r>
-    </w:p>
-    <w:p>
-      <w:pPr>
-        <w:rPr>
-          <w:highlight w:val="yellow"/>
-        </w:rPr>
-      </w:pPr>
-      <w:r>
-        <w:rPr>
-          <w:highlight w:val="yellow"/>
-        </w:rPr>
-        <w:tab/>
-        <w:t>Discussion</w:t>
-      </w:r>
-    </w:p>
-    <w:p>
-      <w:pPr>
-        <w:rPr>
-          <w:highlight w:val="yellow"/>
-        </w:rPr>
-      </w:pPr>
-      <w:r>
-        <w:rPr>
-          <w:highlight w:val="yellow"/>
-        </w:rPr>
-        <w:tab/>
-      </w:r>
-      <w:r>
-        <w:rPr>
-          <w:highlight w:val="yellow"/>
-        </w:rPr>
-        <w:tab/>
-        <w:t>Discussion on my research</w:t>
-      </w:r>
-    </w:p>
-    <w:p>
-      <w:pPr>
-        <w:rPr>
-          <w:highlight w:val="yellow"/>
-        </w:rPr>
-      </w:pPr>
-      <w:r>
-        <w:rPr>
-          <w:highlight w:val="yellow"/>
-        </w:rPr>
-        <w:tab/>
-        <w:t>Conclusion</w:t>
-      </w:r>
-    </w:p>
-    <w:p>
-      <w:pPr>
-        <w:rPr>
-          <w:highlight w:val="yellow"/>
-        </w:rPr>
-      </w:pPr>
-      <w:r>
-        <w:rPr>
-          <w:highlight w:val="yellow"/>
-        </w:rPr>
-        <w:tab/>
-        <w:t>Future Work</w:t>
-      </w:r>
-    </w:p>
-    <w:p>
-      <w:pPr>
-        <w:rPr>
-          <w:highlight w:val="yellow"/>
-        </w:rPr>
-      </w:pPr>
-      <w:r>
-        <w:rPr>
-          <w:highlight w:val="yellow"/>
-        </w:rPr>
-        <w:t>TODO - Bibliography</w:t>
-      </w:r>
-    </w:p>
-    <w:p>
-      <w:pPr>
-        <w:rPr>
-          <w:highlight w:val="yellow"/>
-        </w:rPr>
-      </w:pPr>
-      <w:r>
-        <w:rPr>
-          <w:highlight w:val="yellow"/>
-        </w:rPr>
-        <w:t>TODO – A Code Snippets</w:t>
-      </w:r>
-    </w:p>
-    <w:p>
-      <w:r>
-        <w:rPr>
-          <w:highlight w:val="yellow"/>
-        </w:rPr>
         <w:t>TODO – Wireframe Models</w:t>
       </w:r>
     </w:p>

</xml_diff>

<commit_message>
Update guideline.docx - finish risk assessment
</commit_message>
<xml_diff>
--- a/Research Phase/guideline.docx
+++ b/Research Phase/guideline.docx
@@ -3842,12 +3842,12 @@
     <w:p>
       <w:pPr>
         <w:rPr>
-          <w:highlight w:val="cyan"/>
-        </w:rPr>
-      </w:pPr>
-      <w:r>
-        <w:rPr>
-          <w:highlight w:val="cyan"/>
+          <w:highlight w:val="green"/>
+        </w:rPr>
+      </w:pPr>
+      <w:r>
+        <w:rPr>
+          <w:highlight w:val="green"/>
         </w:rPr>
         <w:tab/>
         <w:t>Risk Assessment</w:t>
@@ -3861,13 +3861,13 @@
       </w:pPr>
       <w:r>
         <w:rPr>
-          <w:highlight w:val="cyan"/>
+          <w:highlight w:val="green"/>
         </w:rPr>
         <w:t>Implementation Plan Schedule</w:t>
       </w:r>
       <w:r>
         <w:rPr>
-          <w:highlight w:val="cyan"/>
+          <w:highlight w:val="green"/>
         </w:rPr>
         <w:t xml:space="preserve"> </w:t>
       </w:r>
@@ -3997,115 +3997,129 @@
       </w:pPr>
       <w:r>
         <w:rPr>
+          <w:highlight w:val="green"/>
+        </w:rPr>
+        <w:tab/>
+      </w:r>
+      <w:r>
+        <w:rPr>
+          <w:highlight w:val="green"/>
+        </w:rPr>
+        <w:tab/>
+        <w:t>Play testing</w:t>
+      </w:r>
+      <w:r>
+        <w:rPr>
+          <w:color w:val="ED7D31" w:themeColor="accent2"/>
+        </w:rPr>
+        <w:t xml:space="preserve"> </w:t>
+      </w:r>
+      <w:r>
+        <w:rPr>
+          <w:color w:val="ED7D31" w:themeColor="accent2"/>
+        </w:rPr>
+        <w:t xml:space="preserve">get to the point – I will create a questionnaire about </w:t>
+      </w:r>
+      <w:proofErr w:type="spellStart"/>
+      <w:r>
+        <w:rPr>
+          <w:color w:val="ED7D31" w:themeColor="accent2"/>
+        </w:rPr>
+        <w:t>xyz</w:t>
+      </w:r>
+      <w:proofErr w:type="spellEnd"/>
+    </w:p>
+    <w:p>
+      <w:pPr>
+        <w:rPr>
+          <w:highlight w:val="green"/>
+        </w:rPr>
+      </w:pPr>
+      <w:r>
+        <w:rPr>
+          <w:highlight w:val="green"/>
+        </w:rPr>
+        <w:tab/>
+      </w:r>
+      <w:r>
+        <w:rPr>
+          <w:highlight w:val="green"/>
+        </w:rPr>
+        <w:tab/>
+        <w:t>Feedback</w:t>
+      </w:r>
+    </w:p>
+    <w:p>
+      <w:pPr>
+        <w:rPr>
+          <w:highlight w:val="green"/>
+        </w:rPr>
+      </w:pPr>
+      <w:r>
+        <w:rPr>
+          <w:highlight w:val="green"/>
+        </w:rPr>
+        <w:tab/>
+      </w:r>
+      <w:r>
+        <w:rPr>
+          <w:highlight w:val="green"/>
+        </w:rPr>
+        <w:tab/>
+      </w:r>
+      <w:r>
+        <w:rPr>
+          <w:highlight w:val="green"/>
+        </w:rPr>
+        <w:tab/>
+      </w:r>
+      <w:proofErr w:type="spellStart"/>
+      <w:r>
+        <w:rPr>
+          <w:highlight w:val="green"/>
+        </w:rPr>
+        <w:t>Quantitive</w:t>
+      </w:r>
+      <w:proofErr w:type="spellEnd"/>
+    </w:p>
+    <w:p>
+      <w:pPr>
+        <w:rPr>
+          <w:highlight w:val="green"/>
+        </w:rPr>
+      </w:pPr>
+      <w:r>
+        <w:rPr>
+          <w:highlight w:val="green"/>
+        </w:rPr>
+        <w:tab/>
+      </w:r>
+      <w:r>
+        <w:rPr>
+          <w:highlight w:val="green"/>
+        </w:rPr>
+        <w:tab/>
+      </w:r>
+      <w:r>
+        <w:rPr>
+          <w:highlight w:val="green"/>
+        </w:rPr>
+        <w:tab/>
+        <w:t>Qualitive</w:t>
+      </w:r>
+    </w:p>
+    <w:p>
+      <w:pPr>
+        <w:rPr>
           <w:highlight w:val="yellow"/>
         </w:rPr>
-        <w:tab/>
-      </w:r>
+      </w:pPr>
       <w:r>
         <w:rPr>
           <w:highlight w:val="yellow"/>
         </w:rPr>
         <w:tab/>
-        <w:t>Play testing</w:t>
-      </w:r>
-      <w:r>
-        <w:rPr>
-          <w:color w:val="ED7D31" w:themeColor="accent2"/>
-        </w:rPr>
-        <w:t xml:space="preserve"> </w:t>
-      </w:r>
-      <w:r>
-        <w:rPr>
-          <w:color w:val="ED7D31" w:themeColor="accent2"/>
-        </w:rPr>
-        <w:t xml:space="preserve">get to the point – I will create a questionnaire about </w:t>
-      </w:r>
-      <w:proofErr w:type="spellStart"/>
-      <w:r>
-        <w:rPr>
-          <w:color w:val="ED7D31" w:themeColor="accent2"/>
-        </w:rPr>
-        <w:t>xyz</w:t>
-      </w:r>
-      <w:proofErr w:type="spellEnd"/>
-    </w:p>
-    <w:p>
-      <w:pPr>
-        <w:rPr>
-          <w:highlight w:val="cyan"/>
-        </w:rPr>
-      </w:pPr>
-      <w:r>
-        <w:rPr>
-          <w:highlight w:val="cyan"/>
-        </w:rPr>
-        <w:tab/>
-      </w:r>
-      <w:r>
-        <w:rPr>
-          <w:highlight w:val="cyan"/>
-        </w:rPr>
-        <w:tab/>
-        <w:t>Feedback</w:t>
-      </w:r>
-    </w:p>
-    <w:p>
-      <w:pPr>
-        <w:rPr>
-          <w:highlight w:val="green"/>
-        </w:rPr>
-      </w:pPr>
-      <w:r>
-        <w:rPr>
-          <w:highlight w:val="green"/>
-        </w:rPr>
-        <w:tab/>
-      </w:r>
-      <w:r>
-        <w:rPr>
-          <w:highlight w:val="green"/>
-        </w:rPr>
-        <w:tab/>
-      </w:r>
-      <w:r>
-        <w:rPr>
-          <w:highlight w:val="green"/>
-        </w:rPr>
-        <w:tab/>
-      </w:r>
-      <w:proofErr w:type="spellStart"/>
-      <w:r>
-        <w:rPr>
-          <w:highlight w:val="green"/>
-        </w:rPr>
-        <w:t>Quantitive</w:t>
-      </w:r>
-      <w:proofErr w:type="spellEnd"/>
-    </w:p>
-    <w:p>
-      <w:pPr>
-        <w:rPr>
-          <w:highlight w:val="green"/>
-        </w:rPr>
-      </w:pPr>
-      <w:r>
-        <w:rPr>
-          <w:highlight w:val="green"/>
-        </w:rPr>
-        <w:tab/>
-      </w:r>
-      <w:r>
-        <w:rPr>
-          <w:highlight w:val="green"/>
-        </w:rPr>
-        <w:tab/>
-      </w:r>
-      <w:r>
-        <w:rPr>
-          <w:highlight w:val="green"/>
-        </w:rPr>
-        <w:tab/>
-        <w:t>Qualitive</w:t>
+        <w:t>Prototype</w:t>
       </w:r>
     </w:p>
     <w:p>
@@ -4119,45 +4133,31 @@
           <w:highlight w:val="yellow"/>
         </w:rPr>
         <w:tab/>
-        <w:t>Prototype</w:t>
-      </w:r>
-    </w:p>
-    <w:p>
-      <w:pPr>
+      </w:r>
+      <w:r>
         <w:rPr>
           <w:highlight w:val="yellow"/>
         </w:rPr>
-      </w:pPr>
-      <w:r>
+        <w:tab/>
+        <w:t>Wireframes</w:t>
+      </w:r>
+    </w:p>
+    <w:p>
+      <w:pPr>
         <w:rPr>
           <w:highlight w:val="yellow"/>
         </w:rPr>
-        <w:tab/>
-      </w:r>
+      </w:pPr>
       <w:r>
         <w:rPr>
           <w:highlight w:val="yellow"/>
         </w:rPr>
         <w:tab/>
-        <w:t>Wireframes</w:t>
-      </w:r>
-    </w:p>
-    <w:p>
-      <w:pPr>
+      </w:r>
+      <w:r>
         <w:rPr>
           <w:highlight w:val="yellow"/>
         </w:rPr>
-      </w:pPr>
-      <w:r>
-        <w:rPr>
-          <w:highlight w:val="yellow"/>
-        </w:rPr>
-        <w:tab/>
-      </w:r>
-      <w:r>
-        <w:rPr>
-          <w:highlight w:val="yellow"/>
-        </w:rPr>
         <w:tab/>
         <w:t>Paper prototype</w:t>
       </w:r>
@@ -4165,12 +4165,12 @@
     <w:p>
       <w:pPr>
         <w:rPr>
-          <w:highlight w:val="yellow"/>
-        </w:rPr>
-      </w:pPr>
-      <w:r>
-        <w:rPr>
-          <w:highlight w:val="yellow"/>
+          <w:highlight w:val="green"/>
+        </w:rPr>
+      </w:pPr>
+      <w:r>
+        <w:rPr>
+          <w:highlight w:val="green"/>
         </w:rPr>
         <w:t>TODO – 5 Conclusions and Future Work</w:t>
       </w:r>
@@ -4178,12 +4178,12 @@
     <w:p>
       <w:pPr>
         <w:rPr>
-          <w:highlight w:val="yellow"/>
-        </w:rPr>
-      </w:pPr>
-      <w:r>
-        <w:rPr>
-          <w:highlight w:val="yellow"/>
+          <w:highlight w:val="green"/>
+        </w:rPr>
+      </w:pPr>
+      <w:r>
+        <w:rPr>
+          <w:highlight w:val="green"/>
         </w:rPr>
         <w:tab/>
         <w:t>Discussion</w:t>
@@ -4192,18 +4192,18 @@
     <w:p>
       <w:pPr>
         <w:rPr>
-          <w:highlight w:val="yellow"/>
-        </w:rPr>
-      </w:pPr>
-      <w:r>
-        <w:rPr>
-          <w:highlight w:val="yellow"/>
-        </w:rPr>
-        <w:tab/>
-      </w:r>
-      <w:r>
-        <w:rPr>
-          <w:highlight w:val="yellow"/>
+          <w:highlight w:val="green"/>
+        </w:rPr>
+      </w:pPr>
+      <w:r>
+        <w:rPr>
+          <w:highlight w:val="green"/>
+        </w:rPr>
+        <w:tab/>
+      </w:r>
+      <w:r>
+        <w:rPr>
+          <w:highlight w:val="green"/>
         </w:rPr>
         <w:tab/>
         <w:t>Discussion on my research</w:t>
@@ -4212,12 +4212,12 @@
     <w:p>
       <w:pPr>
         <w:rPr>
-          <w:highlight w:val="yellow"/>
-        </w:rPr>
-      </w:pPr>
-      <w:r>
-        <w:rPr>
-          <w:highlight w:val="yellow"/>
+          <w:highlight w:val="green"/>
+        </w:rPr>
+      </w:pPr>
+      <w:r>
+        <w:rPr>
+          <w:highlight w:val="green"/>
         </w:rPr>
         <w:tab/>
         <w:t>Conclusion</w:t>
@@ -4226,12 +4226,12 @@
     <w:p>
       <w:pPr>
         <w:rPr>
-          <w:highlight w:val="yellow"/>
-        </w:rPr>
-      </w:pPr>
-      <w:r>
-        <w:rPr>
-          <w:highlight w:val="yellow"/>
+          <w:highlight w:val="green"/>
+        </w:rPr>
+      </w:pPr>
+      <w:r>
+        <w:rPr>
+          <w:highlight w:val="green"/>
         </w:rPr>
         <w:tab/>
         <w:t>Future Work</w:t>

</xml_diff>

<commit_message>
add prototypes to report
</commit_message>
<xml_diff>
--- a/Research Phase/guideline.docx
+++ b/Research Phase/guideline.docx
@@ -3502,12 +3502,12 @@
     <w:p>
       <w:pPr>
         <w:rPr>
-          <w:highlight w:val="yellow"/>
-        </w:rPr>
-      </w:pPr>
-      <w:r>
-        <w:rPr>
-          <w:highlight w:val="yellow"/>
+          <w:highlight w:val="green"/>
+        </w:rPr>
+      </w:pPr>
+      <w:r>
+        <w:rPr>
+          <w:highlight w:val="green"/>
         </w:rPr>
         <w:t>TODO – 4 Implementation Approach</w:t>
       </w:r>
@@ -4125,6 +4125,26 @@
     <w:p>
       <w:pPr>
         <w:rPr>
+          <w:highlight w:val="red"/>
+        </w:rPr>
+      </w:pPr>
+      <w:r>
+        <w:rPr>
+          <w:highlight w:val="red"/>
+        </w:rPr>
+        <w:tab/>
+      </w:r>
+      <w:r>
+        <w:rPr>
+          <w:highlight w:val="red"/>
+        </w:rPr>
+        <w:tab/>
+        <w:t>Wireframes</w:t>
+      </w:r>
+    </w:p>
+    <w:p>
+      <w:pPr>
+        <w:rPr>
           <w:highlight w:val="yellow"/>
         </w:rPr>
       </w:pPr>
@@ -4139,7 +4159,82 @@
           <w:highlight w:val="yellow"/>
         </w:rPr>
         <w:tab/>
-        <w:t>Wireframes</w:t>
+        <w:t>Paper prototype</w:t>
+      </w:r>
+    </w:p>
+    <w:p>
+      <w:pPr>
+        <w:rPr>
+          <w:highlight w:val="green"/>
+        </w:rPr>
+      </w:pPr>
+      <w:r>
+        <w:rPr>
+          <w:highlight w:val="green"/>
+        </w:rPr>
+        <w:t>TODO – 5 Conclusions and Future Work</w:t>
+      </w:r>
+    </w:p>
+    <w:p>
+      <w:pPr>
+        <w:rPr>
+          <w:highlight w:val="green"/>
+        </w:rPr>
+      </w:pPr>
+      <w:r>
+        <w:rPr>
+          <w:highlight w:val="green"/>
+        </w:rPr>
+        <w:tab/>
+        <w:t>Discussion</w:t>
+      </w:r>
+    </w:p>
+    <w:p>
+      <w:pPr>
+        <w:rPr>
+          <w:highlight w:val="green"/>
+        </w:rPr>
+      </w:pPr>
+      <w:r>
+        <w:rPr>
+          <w:highlight w:val="green"/>
+        </w:rPr>
+        <w:tab/>
+      </w:r>
+      <w:r>
+        <w:rPr>
+          <w:highlight w:val="green"/>
+        </w:rPr>
+        <w:tab/>
+        <w:t>Discussion on my research</w:t>
+      </w:r>
+    </w:p>
+    <w:p>
+      <w:pPr>
+        <w:rPr>
+          <w:highlight w:val="green"/>
+        </w:rPr>
+      </w:pPr>
+      <w:r>
+        <w:rPr>
+          <w:highlight w:val="green"/>
+        </w:rPr>
+        <w:tab/>
+        <w:t>Conclusion</w:t>
+      </w:r>
+    </w:p>
+    <w:p>
+      <w:pPr>
+        <w:rPr>
+          <w:highlight w:val="green"/>
+        </w:rPr>
+      </w:pPr>
+      <w:r>
+        <w:rPr>
+          <w:highlight w:val="green"/>
+        </w:rPr>
+        <w:tab/>
+        <w:t>Future Work</w:t>
       </w:r>
     </w:p>
     <w:p>
@@ -4152,113 +4247,18 @@
         <w:rPr>
           <w:highlight w:val="yellow"/>
         </w:rPr>
-        <w:tab/>
-      </w:r>
-      <w:r>
-        <w:rPr>
-          <w:highlight w:val="yellow"/>
-        </w:rPr>
-        <w:tab/>
-        <w:t>Paper prototype</w:t>
-      </w:r>
-    </w:p>
-    <w:p>
-      <w:pPr>
-        <w:rPr>
-          <w:highlight w:val="green"/>
-        </w:rPr>
-      </w:pPr>
-      <w:r>
-        <w:rPr>
-          <w:highlight w:val="green"/>
-        </w:rPr>
-        <w:t>TODO – 5 Conclusions and Future Work</w:t>
-      </w:r>
-    </w:p>
-    <w:p>
-      <w:pPr>
-        <w:rPr>
-          <w:highlight w:val="green"/>
-        </w:rPr>
-      </w:pPr>
-      <w:r>
-        <w:rPr>
-          <w:highlight w:val="green"/>
-        </w:rPr>
-        <w:tab/>
-        <w:t>Discussion</w:t>
-      </w:r>
-    </w:p>
-    <w:p>
-      <w:pPr>
-        <w:rPr>
-          <w:highlight w:val="green"/>
-        </w:rPr>
-      </w:pPr>
-      <w:r>
-        <w:rPr>
-          <w:highlight w:val="green"/>
-        </w:rPr>
-        <w:tab/>
-      </w:r>
-      <w:r>
-        <w:rPr>
-          <w:highlight w:val="green"/>
-        </w:rPr>
-        <w:tab/>
-        <w:t>Discussion on my research</w:t>
-      </w:r>
-    </w:p>
-    <w:p>
-      <w:pPr>
-        <w:rPr>
-          <w:highlight w:val="green"/>
-        </w:rPr>
-      </w:pPr>
-      <w:r>
-        <w:rPr>
-          <w:highlight w:val="green"/>
-        </w:rPr>
-        <w:tab/>
-        <w:t>Conclusion</w:t>
-      </w:r>
-    </w:p>
-    <w:p>
-      <w:pPr>
-        <w:rPr>
-          <w:highlight w:val="green"/>
-        </w:rPr>
-      </w:pPr>
-      <w:r>
-        <w:rPr>
-          <w:highlight w:val="green"/>
-        </w:rPr>
-        <w:tab/>
-        <w:t>Future Work</w:t>
-      </w:r>
-    </w:p>
-    <w:p>
-      <w:pPr>
-        <w:rPr>
-          <w:highlight w:val="yellow"/>
-        </w:rPr>
-      </w:pPr>
-      <w:r>
-        <w:rPr>
-          <w:highlight w:val="yellow"/>
-        </w:rPr>
         <w:t>TODO - Bibliography</w:t>
       </w:r>
     </w:p>
     <w:p>
       <w:pPr>
         <w:rPr>
-          <w:highlight w:val="yellow"/>
-        </w:rPr>
-      </w:pPr>
-      <w:r>
-        <w:rPr>
-          <w:highlight w:val="yellow"/>
+          <w:highlight w:val="red"/>
+        </w:rPr>
+      </w:pPr>
+      <w:r>
+        <w:rPr>
+          <w:highlight w:val="red"/>
         </w:rPr>
         <w:t>TODO – Code Snippets</w:t>
       </w:r>
@@ -4266,7 +4266,7 @@
     <w:p>
       <w:r>
         <w:rPr>
-          <w:highlight w:val="yellow"/>
+          <w:highlight w:val="red"/>
         </w:rPr>
         <w:t>TODO – Wireframe Models</w:t>
       </w:r>

</xml_diff>